<commit_message>
added some information in the introduction
Activity 1
</commit_message>
<xml_diff>
--- a/The World of Research and Education without World Wide Web.docx
+++ b/The World of Research and Education without World Wide Web.docx
@@ -32,7 +32,10 @@
     </w:p>
     <w:p>
       <w:r>
-        <w:t>Each member must accomplish a total of 250 words each part assigned to his/her.</w:t>
+        <w:t>Each member must accomplish a total of 250 word</w:t>
+      </w:r>
+      <w:r>
+        <w:t>s each part assigned to his/her.</w:t>
       </w:r>
     </w:p>
     <w:p>
@@ -45,48 +48,154 @@
         </w:rPr>
         <w:t>Feb 10. 12midnight</w:t>
       </w:r>
-    </w:p>
-    <w:p>
+      <w:r>
+        <w:rPr>
+          <w:color w:val="FF0000"/>
+        </w:rPr>
+        <w:t xml:space="preserve"> </w:t>
+      </w:r>
+      <w:r>
+        <w:t>(1250 WORD)</w:t>
+      </w:r>
+    </w:p>
+    <w:p/>
+    <w:p>
+      <w:pPr>
+        <w:shd w:val="clear" w:color="auto" w:fill="FFFFFF"/>
+        <w:spacing w:before="48" w:after="120" w:line="240" w:lineRule="auto"/>
+        <w:ind w:left="408"/>
+        <w:rPr>
+          <w:rFonts w:ascii="Arial" w:eastAsia="Times New Roman" w:hAnsi="Arial" w:cs="Arial"/>
+          <w:color w:val="222222"/>
+          <w:sz w:val="21"/>
+          <w:szCs w:val="21"/>
+        </w:rPr>
+      </w:pPr>
+      <w:r>
+        <w:rPr>
+          <w:rFonts w:ascii="Arial" w:eastAsia="Times New Roman" w:hAnsi="Arial" w:cs="Arial"/>
+          <w:color w:val="222222"/>
+          <w:sz w:val="21"/>
+          <w:szCs w:val="21"/>
+        </w:rPr>
+        <w:t>Introduction</w:t>
+      </w:r>
+      <w:r>
+        <w:rPr>
+          <w:rFonts w:ascii="Arial" w:eastAsia="Times New Roman" w:hAnsi="Arial" w:cs="Arial"/>
+          <w:color w:val="222222"/>
+          <w:sz w:val="21"/>
+          <w:szCs w:val="21"/>
+        </w:rPr>
+        <w:t xml:space="preserve"> - RC</w:t>
+      </w:r>
+    </w:p>
+    <w:p>
+      <w:pPr>
+        <w:shd w:val="clear" w:color="auto" w:fill="FFFFFF"/>
+        <w:spacing w:after="24" w:line="240" w:lineRule="auto"/>
+        <w:ind w:left="720"/>
+        <w:rPr>
+          <w:rFonts w:ascii="Arial" w:eastAsia="Times New Roman" w:hAnsi="Arial" w:cs="Arial"/>
+          <w:color w:val="222222"/>
+          <w:sz w:val="21"/>
+          <w:szCs w:val="21"/>
+        </w:rPr>
+      </w:pPr>
+      <w:r>
+        <w:rPr>
+          <w:rFonts w:ascii="Arial" w:eastAsia="Times New Roman" w:hAnsi="Arial" w:cs="Arial"/>
+          <w:color w:val="222222"/>
+          <w:sz w:val="21"/>
+          <w:szCs w:val="21"/>
+        </w:rPr>
+        <w:t>a thematic overview of the topic</w:t>
+      </w:r>
+      <w:r>
+        <w:rPr>
+          <w:rFonts w:ascii="Arial" w:eastAsia="Times New Roman" w:hAnsi="Arial" w:cs="Arial"/>
+          <w:color w:val="222222"/>
+          <w:sz w:val="21"/>
+          <w:szCs w:val="21"/>
+        </w:rPr>
+        <w:t>, and introduction of the essay</w:t>
+      </w:r>
+      <w:r>
+        <w:rPr>
+          <w:rFonts w:ascii="Arial" w:eastAsia="Times New Roman" w:hAnsi="Arial" w:cs="Arial"/>
+          <w:color w:val="222222"/>
+          <w:sz w:val="21"/>
+          <w:szCs w:val="21"/>
+        </w:rPr>
+        <w:t>;</w:t>
+      </w:r>
+    </w:p>
+    <w:p>
+      <w:pPr>
+        <w:shd w:val="clear" w:color="auto" w:fill="FFFFFF"/>
+        <w:spacing w:after="24" w:line="240" w:lineRule="auto"/>
+        <w:ind w:left="720"/>
+        <w:rPr>
+          <w:rFonts w:ascii="Arial" w:eastAsia="Times New Roman" w:hAnsi="Arial" w:cs="Arial"/>
+          <w:color w:val="222222"/>
+          <w:sz w:val="21"/>
+          <w:szCs w:val="21"/>
+        </w:rPr>
+      </w:pPr>
+    </w:p>
+    <w:p>
+      <w:pPr>
+        <w:shd w:val="clear" w:color="auto" w:fill="FFFFFF"/>
+        <w:spacing w:after="24" w:line="240" w:lineRule="auto"/>
+        <w:ind w:firstLine="720"/>
+        <w:rPr>
+          <w:rFonts w:ascii="Arial" w:eastAsia="Times New Roman" w:hAnsi="Arial" w:cs="Arial"/>
+          <w:color w:val="222222"/>
+          <w:sz w:val="21"/>
+          <w:szCs w:val="21"/>
+        </w:rPr>
+      </w:pPr>
+      <w:r>
+        <w:rPr>
+          <w:rFonts w:ascii="Arial" w:eastAsia="Times New Roman" w:hAnsi="Arial" w:cs="Arial"/>
+          <w:color w:val="222222"/>
+          <w:sz w:val="21"/>
+          <w:szCs w:val="21"/>
+        </w:rPr>
+        <w:t>The</w:t>
+      </w:r>
+      <w:r>
+        <w:rPr>
+          <w:rFonts w:ascii="Arial" w:eastAsia="Times New Roman" w:hAnsi="Arial" w:cs="Arial"/>
+          <w:color w:val="222222"/>
+          <w:sz w:val="21"/>
+          <w:szCs w:val="21"/>
+        </w:rPr>
+        <w:t xml:space="preserve"> world wide web (www) </w:t>
+      </w:r>
+      <w:r>
+        <w:rPr>
+          <w:rFonts w:ascii="Arial" w:eastAsia="Times New Roman" w:hAnsi="Arial" w:cs="Arial"/>
+          <w:color w:val="222222"/>
+          <w:sz w:val="21"/>
+          <w:szCs w:val="21"/>
+        </w:rPr>
+        <w:t>becomes increasingly popular when it comes to information. The world wide web almost had every information you are looking for, with the use this technology searching for an information can be done e</w:t>
+      </w:r>
+      <w:r>
+        <w:rPr>
+          <w:rFonts w:ascii="Arial" w:eastAsia="Times New Roman" w:hAnsi="Arial" w:cs="Arial"/>
+          <w:color w:val="222222"/>
+          <w:sz w:val="21"/>
+          <w:szCs w:val="21"/>
+        </w:rPr>
+        <w:t xml:space="preserve">asily. Digitized information helps us a lot, especially in the world of research and education. </w:t>
+      </w:r>
       <w:bookmarkStart w:id="0" w:name="_GoBack"/>
       <w:bookmarkEnd w:id="0"/>
     </w:p>
     <w:p>
       <w:pPr>
-        <w:numPr>
-          <w:ilvl w:val="0"/>
-          <w:numId w:val="1"/>
-        </w:numPr>
-        <w:shd w:val="clear" w:color="auto" w:fill="FFFFFF"/>
-        <w:spacing w:before="48" w:after="120" w:line="240" w:lineRule="auto"/>
-        <w:ind w:left="768"/>
-        <w:rPr>
-          <w:rFonts w:ascii="Arial" w:eastAsia="Times New Roman" w:hAnsi="Arial" w:cs="Arial"/>
-          <w:color w:val="222222"/>
-          <w:sz w:val="21"/>
-          <w:szCs w:val="21"/>
-        </w:rPr>
-      </w:pPr>
-      <w:r>
-        <w:rPr>
-          <w:rFonts w:ascii="Arial" w:eastAsia="Times New Roman" w:hAnsi="Arial" w:cs="Arial"/>
-          <w:color w:val="222222"/>
-          <w:sz w:val="21"/>
-          <w:szCs w:val="21"/>
-        </w:rPr>
-        <w:t>Introduction</w:t>
-      </w:r>
-      <w:r>
-        <w:rPr>
-          <w:rFonts w:ascii="Arial" w:eastAsia="Times New Roman" w:hAnsi="Arial" w:cs="Arial"/>
-          <w:color w:val="222222"/>
-          <w:sz w:val="21"/>
-          <w:szCs w:val="21"/>
-        </w:rPr>
-        <w:t xml:space="preserve"> - RC</w:t>
-      </w:r>
-    </w:p>
-    <w:p>
-      <w:pPr>
         <w:shd w:val="clear" w:color="auto" w:fill="FFFFFF"/>
         <w:spacing w:after="24" w:line="240" w:lineRule="auto"/>
         <w:ind w:left="720"/>
@@ -97,14 +206,36 @@
           <w:szCs w:val="21"/>
         </w:rPr>
       </w:pPr>
-      <w:r>
-        <w:rPr>
-          <w:rFonts w:ascii="Arial" w:eastAsia="Times New Roman" w:hAnsi="Arial" w:cs="Arial"/>
-          <w:color w:val="222222"/>
-          <w:sz w:val="21"/>
-          <w:szCs w:val="21"/>
-        </w:rPr>
-        <w:t>a thematic overview of the topic, and introduction of the thesis;</w:t>
+    </w:p>
+    <w:p>
+      <w:pPr>
+        <w:shd w:val="clear" w:color="auto" w:fill="FFFFFF"/>
+        <w:spacing w:before="48" w:after="120" w:line="240" w:lineRule="auto"/>
+        <w:ind w:left="408"/>
+        <w:rPr>
+          <w:rFonts w:ascii="Arial" w:eastAsia="Times New Roman" w:hAnsi="Arial" w:cs="Arial"/>
+          <w:color w:val="222222"/>
+          <w:sz w:val="21"/>
+          <w:szCs w:val="21"/>
+        </w:rPr>
+      </w:pPr>
+      <w:r>
+        <w:rPr>
+          <w:rFonts w:ascii="Arial" w:eastAsia="Times New Roman" w:hAnsi="Arial" w:cs="Arial"/>
+          <w:color w:val="222222"/>
+          <w:sz w:val="21"/>
+          <w:szCs w:val="21"/>
+        </w:rPr>
+        <w:t>Narration</w:t>
+      </w:r>
+      <w:r>
+        <w:rPr>
+          <w:rFonts w:ascii="Arial" w:eastAsia="Times New Roman" w:hAnsi="Arial" w:cs="Arial"/>
+          <w:color w:val="222222"/>
+          <w:sz w:val="21"/>
+          <w:szCs w:val="21"/>
+        </w:rPr>
+        <w:t xml:space="preserve"> - Darren</w:t>
       </w:r>
     </w:p>
     <w:p>
@@ -119,6 +250,15 @@
           <w:szCs w:val="21"/>
         </w:rPr>
       </w:pPr>
+      <w:r>
+        <w:rPr>
+          <w:rFonts w:ascii="Arial" w:eastAsia="Times New Roman" w:hAnsi="Arial" w:cs="Arial"/>
+          <w:color w:val="222222"/>
+          <w:sz w:val="21"/>
+          <w:szCs w:val="21"/>
+        </w:rPr>
+        <w:t>a review of the background literature to orient the reader to the topic; also, a structural overview of the essay;</w:t>
+      </w:r>
     </w:p>
     <w:p>
       <w:pPr>
@@ -135,41 +275,6 @@
     </w:p>
     <w:p>
       <w:pPr>
-        <w:numPr>
-          <w:ilvl w:val="0"/>
-          <w:numId w:val="1"/>
-        </w:numPr>
-        <w:shd w:val="clear" w:color="auto" w:fill="FFFFFF"/>
-        <w:spacing w:before="48" w:after="120" w:line="240" w:lineRule="auto"/>
-        <w:ind w:left="768"/>
-        <w:rPr>
-          <w:rFonts w:ascii="Arial" w:eastAsia="Times New Roman" w:hAnsi="Arial" w:cs="Arial"/>
-          <w:color w:val="222222"/>
-          <w:sz w:val="21"/>
-          <w:szCs w:val="21"/>
-        </w:rPr>
-      </w:pPr>
-      <w:r>
-        <w:rPr>
-          <w:rFonts w:ascii="Arial" w:eastAsia="Times New Roman" w:hAnsi="Arial" w:cs="Arial"/>
-          <w:color w:val="222222"/>
-          <w:sz w:val="21"/>
-          <w:szCs w:val="21"/>
-        </w:rPr>
-        <w:t>Narration</w:t>
-      </w:r>
-      <w:r>
-        <w:rPr>
-          <w:rFonts w:ascii="Arial" w:eastAsia="Times New Roman" w:hAnsi="Arial" w:cs="Arial"/>
-          <w:color w:val="222222"/>
-          <w:sz w:val="21"/>
-          <w:szCs w:val="21"/>
-        </w:rPr>
-        <w:t xml:space="preserve"> - Darren</w:t>
-      </w:r>
-    </w:p>
-    <w:p>
-      <w:pPr>
         <w:shd w:val="clear" w:color="auto" w:fill="FFFFFF"/>
         <w:spacing w:after="24" w:line="240" w:lineRule="auto"/>
         <w:ind w:left="720"/>
@@ -180,14 +285,36 @@
           <w:szCs w:val="21"/>
         </w:rPr>
       </w:pPr>
-      <w:r>
-        <w:rPr>
-          <w:rFonts w:ascii="Arial" w:eastAsia="Times New Roman" w:hAnsi="Arial" w:cs="Arial"/>
-          <w:color w:val="222222"/>
-          <w:sz w:val="21"/>
-          <w:szCs w:val="21"/>
-        </w:rPr>
-        <w:t>a review of the background literature to orient the reader to the topic; also, a structural overview of the essay;</w:t>
+    </w:p>
+    <w:p>
+      <w:pPr>
+        <w:shd w:val="clear" w:color="auto" w:fill="FFFFFF"/>
+        <w:spacing w:before="48" w:after="120" w:line="240" w:lineRule="auto"/>
+        <w:ind w:left="408"/>
+        <w:rPr>
+          <w:rFonts w:ascii="Arial" w:eastAsia="Times New Roman" w:hAnsi="Arial" w:cs="Arial"/>
+          <w:color w:val="222222"/>
+          <w:sz w:val="21"/>
+          <w:szCs w:val="21"/>
+        </w:rPr>
+      </w:pPr>
+      <w:r>
+        <w:rPr>
+          <w:rFonts w:ascii="Arial" w:eastAsia="Times New Roman" w:hAnsi="Arial" w:cs="Arial"/>
+          <w:color w:val="222222"/>
+          <w:sz w:val="21"/>
+          <w:szCs w:val="21"/>
+        </w:rPr>
+        <w:t>Affirmation</w:t>
+      </w:r>
+      <w:r>
+        <w:rPr>
+          <w:rFonts w:ascii="Arial" w:eastAsia="Times New Roman" w:hAnsi="Arial" w:cs="Arial"/>
+          <w:color w:val="222222"/>
+          <w:sz w:val="21"/>
+          <w:szCs w:val="21"/>
+        </w:rPr>
+        <w:t xml:space="preserve"> - Cheska</w:t>
       </w:r>
     </w:p>
     <w:p>
@@ -202,75 +329,32 @@
           <w:szCs w:val="21"/>
         </w:rPr>
       </w:pPr>
-    </w:p>
-    <w:p>
-      <w:pPr>
-        <w:shd w:val="clear" w:color="auto" w:fill="FFFFFF"/>
-        <w:spacing w:after="24" w:line="240" w:lineRule="auto"/>
-        <w:ind w:left="720"/>
-        <w:rPr>
-          <w:rFonts w:ascii="Arial" w:eastAsia="Times New Roman" w:hAnsi="Arial" w:cs="Arial"/>
-          <w:color w:val="222222"/>
-          <w:sz w:val="21"/>
-          <w:szCs w:val="21"/>
-        </w:rPr>
-      </w:pPr>
-    </w:p>
-    <w:p>
-      <w:pPr>
-        <w:numPr>
-          <w:ilvl w:val="0"/>
-          <w:numId w:val="1"/>
-        </w:numPr>
-        <w:shd w:val="clear" w:color="auto" w:fill="FFFFFF"/>
-        <w:spacing w:before="48" w:after="120" w:line="240" w:lineRule="auto"/>
-        <w:ind w:left="768"/>
-        <w:rPr>
-          <w:rFonts w:ascii="Arial" w:eastAsia="Times New Roman" w:hAnsi="Arial" w:cs="Arial"/>
-          <w:color w:val="222222"/>
-          <w:sz w:val="21"/>
-          <w:szCs w:val="21"/>
-        </w:rPr>
-      </w:pPr>
-      <w:r>
-        <w:rPr>
-          <w:rFonts w:ascii="Arial" w:eastAsia="Times New Roman" w:hAnsi="Arial" w:cs="Arial"/>
-          <w:color w:val="222222"/>
-          <w:sz w:val="21"/>
-          <w:szCs w:val="21"/>
-        </w:rPr>
-        <w:t>Affirmation</w:t>
-      </w:r>
-      <w:r>
-        <w:rPr>
-          <w:rFonts w:ascii="Arial" w:eastAsia="Times New Roman" w:hAnsi="Arial" w:cs="Arial"/>
-          <w:color w:val="222222"/>
-          <w:sz w:val="21"/>
-          <w:szCs w:val="21"/>
-        </w:rPr>
-        <w:t xml:space="preserve"> - Cheska</w:t>
-      </w:r>
-    </w:p>
-    <w:p>
-      <w:pPr>
-        <w:shd w:val="clear" w:color="auto" w:fill="FFFFFF"/>
-        <w:spacing w:after="24" w:line="240" w:lineRule="auto"/>
-        <w:ind w:left="720"/>
-        <w:rPr>
-          <w:rFonts w:ascii="Arial" w:eastAsia="Times New Roman" w:hAnsi="Arial" w:cs="Arial"/>
-          <w:color w:val="222222"/>
-          <w:sz w:val="21"/>
-          <w:szCs w:val="21"/>
-        </w:rPr>
-      </w:pPr>
-      <w:r>
-        <w:rPr>
-          <w:rFonts w:ascii="Arial" w:eastAsia="Times New Roman" w:hAnsi="Arial" w:cs="Arial"/>
-          <w:color w:val="222222"/>
-          <w:sz w:val="21"/>
-          <w:szCs w:val="21"/>
-        </w:rPr>
-        <w:t>the evidence and arguments in favor of the thesis;</w:t>
+      <w:r>
+        <w:rPr>
+          <w:rFonts w:ascii="Arial" w:eastAsia="Times New Roman" w:hAnsi="Arial" w:cs="Arial"/>
+          <w:color w:val="222222"/>
+          <w:sz w:val="21"/>
+          <w:szCs w:val="21"/>
+        </w:rPr>
+        <w:t xml:space="preserve">the evidence and </w:t>
+      </w:r>
+      <w:r>
+        <w:rPr>
+          <w:rFonts w:ascii="Arial" w:eastAsia="Times New Roman" w:hAnsi="Arial" w:cs="Arial"/>
+          <w:color w:val="222222"/>
+          <w:sz w:val="21"/>
+          <w:szCs w:val="21"/>
+        </w:rPr>
+        <w:t>arguments in favor of the essay</w:t>
+      </w:r>
+      <w:r>
+        <w:rPr>
+          <w:rFonts w:ascii="Arial" w:eastAsia="Times New Roman" w:hAnsi="Arial" w:cs="Arial"/>
+          <w:color w:val="222222"/>
+          <w:sz w:val="21"/>
+          <w:szCs w:val="21"/>
+        </w:rPr>
+        <w:t>;</w:t>
       </w:r>
     </w:p>
     <w:p>
@@ -302,13 +386,9 @@
     </w:p>
     <w:p>
       <w:pPr>
-        <w:numPr>
-          <w:ilvl w:val="0"/>
-          <w:numId w:val="1"/>
-        </w:numPr>
         <w:shd w:val="clear" w:color="auto" w:fill="FFFFFF"/>
         <w:spacing w:before="48" w:after="120" w:line="240" w:lineRule="auto"/>
-        <w:ind w:left="768"/>
+        <w:ind w:left="408"/>
         <w:rPr>
           <w:rFonts w:ascii="Arial" w:eastAsia="Times New Roman" w:hAnsi="Arial" w:cs="Arial"/>
           <w:color w:val="222222"/>

</xml_diff>

<commit_message>
Finished the Conclusion part
</commit_message>
<xml_diff>
--- a/The World of Research and Education without World Wide Web.docx
+++ b/The World of Research and Education without World Wide Web.docx
@@ -1,6 +1,6 @@
 
 <file path=word/document.xml><?xml version="1.0" encoding="utf-8"?>
-<w:document xmlns:wpc="http://schemas.microsoft.com/office/word/2010/wordprocessingCanvas" xmlns:cx="http://schemas.microsoft.com/office/drawing/2014/chartex" xmlns:mc="http://schemas.openxmlformats.org/markup-compatibility/2006" xmlns:o="urn:schemas-microsoft-com:office:office" xmlns:r="http://schemas.openxmlformats.org/officeDocument/2006/relationships" xmlns:m="http://schemas.openxmlformats.org/officeDocument/2006/math" xmlns:v="urn:schemas-microsoft-com:vml" xmlns:wp14="http://schemas.microsoft.com/office/word/2010/wordprocessingDrawing" xmlns:wp="http://schemas.openxmlformats.org/drawingml/2006/wordprocessingDrawing" xmlns:w10="urn:schemas-microsoft-com:office:word" xmlns:w="http://schemas.openxmlformats.org/wordprocessingml/2006/main" xmlns:w14="http://schemas.microsoft.com/office/word/2010/wordml" xmlns:w15="http://schemas.microsoft.com/office/word/2012/wordml" xmlns:w16se="http://schemas.microsoft.com/office/word/2015/wordml/symex" xmlns:wpg="http://schemas.microsoft.com/office/word/2010/wordprocessingGroup" xmlns:wpi="http://schemas.microsoft.com/office/word/2010/wordprocessingInk" xmlns:wne="http://schemas.microsoft.com/office/word/2006/wordml" xmlns:wps="http://schemas.microsoft.com/office/word/2010/wordprocessingShape" mc:Ignorable="w14 w15 w16se wp14">
+<w:document xmlns:wpc="http://schemas.microsoft.com/office/word/2010/wordprocessingCanvas" xmlns:mc="http://schemas.openxmlformats.org/markup-compatibility/2006" xmlns:o="urn:schemas-microsoft-com:office:office" xmlns:r="http://schemas.openxmlformats.org/officeDocument/2006/relationships" xmlns:m="http://schemas.openxmlformats.org/officeDocument/2006/math" xmlns:v="urn:schemas-microsoft-com:vml" xmlns:wp14="http://schemas.microsoft.com/office/word/2010/wordprocessingDrawing" xmlns:wp="http://schemas.openxmlformats.org/drawingml/2006/wordprocessingDrawing" xmlns:w10="urn:schemas-microsoft-com:office:word" xmlns:w="http://schemas.openxmlformats.org/wordprocessingml/2006/main" xmlns:w14="http://schemas.microsoft.com/office/word/2010/wordml" xmlns:wpg="http://schemas.microsoft.com/office/word/2010/wordprocessingGroup" xmlns:wpi="http://schemas.microsoft.com/office/word/2010/wordprocessingInk" xmlns:wne="http://schemas.microsoft.com/office/word/2006/wordml" xmlns:wps="http://schemas.microsoft.com/office/word/2010/wordprocessingShape" mc:Ignorable="w14 wp14">
   <w:body>
     <w:p>
       <w:pPr>
@@ -39,6 +39,7 @@
       </w:r>
     </w:p>
     <w:p>
+      <w:proofErr w:type="gramStart"/>
       <w:r>
         <w:t xml:space="preserve">Deadline </w:t>
       </w:r>
@@ -46,7 +47,14 @@
         <w:rPr>
           <w:color w:val="FF0000"/>
         </w:rPr>
-        <w:t>Feb 10. 12midnight</w:t>
+        <w:t>Feb 10.</w:t>
+      </w:r>
+      <w:proofErr w:type="gramEnd"/>
+      <w:r>
+        <w:rPr>
+          <w:color w:val="FF0000"/>
+        </w:rPr>
+        <w:t xml:space="preserve"> 12midnight</w:t>
       </w:r>
       <w:r>
         <w:rPr>
@@ -102,14 +110,25 @@
           <w:szCs w:val="21"/>
         </w:rPr>
       </w:pPr>
-      <w:r>
-        <w:rPr>
-          <w:rFonts w:ascii="Arial" w:eastAsia="Times New Roman" w:hAnsi="Arial" w:cs="Arial"/>
-          <w:color w:val="222222"/>
-          <w:sz w:val="21"/>
-          <w:szCs w:val="21"/>
-        </w:rPr>
-        <w:t>a thematic overview of the topic</w:t>
+      <w:proofErr w:type="gramStart"/>
+      <w:r>
+        <w:rPr>
+          <w:rFonts w:ascii="Arial" w:eastAsia="Times New Roman" w:hAnsi="Arial" w:cs="Arial"/>
+          <w:color w:val="222222"/>
+          <w:sz w:val="21"/>
+          <w:szCs w:val="21"/>
+        </w:rPr>
+        <w:t>a</w:t>
+      </w:r>
+      <w:proofErr w:type="gramEnd"/>
+      <w:r>
+        <w:rPr>
+          <w:rFonts w:ascii="Arial" w:eastAsia="Times New Roman" w:hAnsi="Arial" w:cs="Arial"/>
+          <w:color w:val="222222"/>
+          <w:sz w:val="21"/>
+          <w:szCs w:val="21"/>
+        </w:rPr>
+        <w:t xml:space="preserve"> thematic overview of the topic</w:t>
       </w:r>
       <w:r>
         <w:rPr>
@@ -171,16 +190,56 @@
           <w:sz w:val="21"/>
           <w:szCs w:val="21"/>
         </w:rPr>
-        <w:t xml:space="preserve"> world wide web (www) </w:t>
-      </w:r>
-      <w:r>
-        <w:rPr>
-          <w:rFonts w:ascii="Arial" w:eastAsia="Times New Roman" w:hAnsi="Arial" w:cs="Arial"/>
-          <w:color w:val="222222"/>
-          <w:sz w:val="21"/>
-          <w:szCs w:val="21"/>
-        </w:rPr>
-        <w:t>becomes increasingly popular when it comes to information. The world wide web almost had every information you are looking for, with the use this technology searching for an information can be done e</w:t>
+        <w:t xml:space="preserve"> </w:t>
+      </w:r>
+      <w:proofErr w:type="gramStart"/>
+      <w:r>
+        <w:rPr>
+          <w:rFonts w:ascii="Arial" w:eastAsia="Times New Roman" w:hAnsi="Arial" w:cs="Arial"/>
+          <w:color w:val="222222"/>
+          <w:sz w:val="21"/>
+          <w:szCs w:val="21"/>
+        </w:rPr>
+        <w:t>world wide web</w:t>
+      </w:r>
+      <w:proofErr w:type="gramEnd"/>
+      <w:r>
+        <w:rPr>
+          <w:rFonts w:ascii="Arial" w:eastAsia="Times New Roman" w:hAnsi="Arial" w:cs="Arial"/>
+          <w:color w:val="222222"/>
+          <w:sz w:val="21"/>
+          <w:szCs w:val="21"/>
+        </w:rPr>
+        <w:t xml:space="preserve"> (www) </w:t>
+      </w:r>
+      <w:r>
+        <w:rPr>
+          <w:rFonts w:ascii="Arial" w:eastAsia="Times New Roman" w:hAnsi="Arial" w:cs="Arial"/>
+          <w:color w:val="222222"/>
+          <w:sz w:val="21"/>
+          <w:szCs w:val="21"/>
+        </w:rPr>
+        <w:t xml:space="preserve">becomes increasingly popular when it comes to information. The </w:t>
+      </w:r>
+      <w:proofErr w:type="gramStart"/>
+      <w:r>
+        <w:rPr>
+          <w:rFonts w:ascii="Arial" w:eastAsia="Times New Roman" w:hAnsi="Arial" w:cs="Arial"/>
+          <w:color w:val="222222"/>
+          <w:sz w:val="21"/>
+          <w:szCs w:val="21"/>
+        </w:rPr>
+        <w:t>world wide web</w:t>
+      </w:r>
+      <w:proofErr w:type="gramEnd"/>
+      <w:r>
+        <w:rPr>
+          <w:rFonts w:ascii="Arial" w:eastAsia="Times New Roman" w:hAnsi="Arial" w:cs="Arial"/>
+          <w:color w:val="222222"/>
+          <w:sz w:val="21"/>
+          <w:szCs w:val="21"/>
+        </w:rPr>
+        <w:t xml:space="preserve"> almost had every information you are looking for, with the use this technology searching for an information can be done e</w:t>
       </w:r>
       <w:r>
         <w:rPr>
@@ -191,8 +250,6 @@
         </w:rPr>
         <w:t xml:space="preserve">asily. Digitized information helps us a lot, especially in the world of research and education. </w:t>
       </w:r>
-      <w:bookmarkStart w:id="0" w:name="_GoBack"/>
-      <w:bookmarkEnd w:id="0"/>
     </w:p>
     <w:p>
       <w:pPr>
@@ -250,14 +307,25 @@
           <w:szCs w:val="21"/>
         </w:rPr>
       </w:pPr>
-      <w:r>
-        <w:rPr>
-          <w:rFonts w:ascii="Arial" w:eastAsia="Times New Roman" w:hAnsi="Arial" w:cs="Arial"/>
-          <w:color w:val="222222"/>
-          <w:sz w:val="21"/>
-          <w:szCs w:val="21"/>
-        </w:rPr>
-        <w:t>a review of the background literature to orient the reader to the topic; also, a structural overview of the essay;</w:t>
+      <w:proofErr w:type="gramStart"/>
+      <w:r>
+        <w:rPr>
+          <w:rFonts w:ascii="Arial" w:eastAsia="Times New Roman" w:hAnsi="Arial" w:cs="Arial"/>
+          <w:color w:val="222222"/>
+          <w:sz w:val="21"/>
+          <w:szCs w:val="21"/>
+        </w:rPr>
+        <w:t>a</w:t>
+      </w:r>
+      <w:proofErr w:type="gramEnd"/>
+      <w:r>
+        <w:rPr>
+          <w:rFonts w:ascii="Arial" w:eastAsia="Times New Roman" w:hAnsi="Arial" w:cs="Arial"/>
+          <w:color w:val="222222"/>
+          <w:sz w:val="21"/>
+          <w:szCs w:val="21"/>
+        </w:rPr>
+        <w:t xml:space="preserve"> review of the background literature to orient the reader to the topic; also, a structural overview of the essay;</w:t>
       </w:r>
     </w:p>
     <w:p>
@@ -314,8 +382,19 @@
           <w:sz w:val="21"/>
           <w:szCs w:val="21"/>
         </w:rPr>
-        <w:t xml:space="preserve"> - Cheska</w:t>
-      </w:r>
+        <w:t xml:space="preserve"> - </w:t>
+      </w:r>
+      <w:proofErr w:type="spellStart"/>
+      <w:r>
+        <w:rPr>
+          <w:rFonts w:ascii="Arial" w:eastAsia="Times New Roman" w:hAnsi="Arial" w:cs="Arial"/>
+          <w:color w:val="222222"/>
+          <w:sz w:val="21"/>
+          <w:szCs w:val="21"/>
+        </w:rPr>
+        <w:t>Cheska</w:t>
+      </w:r>
+      <w:proofErr w:type="spellEnd"/>
     </w:p>
     <w:p>
       <w:pPr>
@@ -329,14 +408,25 @@
           <w:szCs w:val="21"/>
         </w:rPr>
       </w:pPr>
-      <w:r>
-        <w:rPr>
-          <w:rFonts w:ascii="Arial" w:eastAsia="Times New Roman" w:hAnsi="Arial" w:cs="Arial"/>
-          <w:color w:val="222222"/>
-          <w:sz w:val="21"/>
-          <w:szCs w:val="21"/>
-        </w:rPr>
-        <w:t xml:space="preserve">the evidence and </w:t>
+      <w:proofErr w:type="gramStart"/>
+      <w:r>
+        <w:rPr>
+          <w:rFonts w:ascii="Arial" w:eastAsia="Times New Roman" w:hAnsi="Arial" w:cs="Arial"/>
+          <w:color w:val="222222"/>
+          <w:sz w:val="21"/>
+          <w:szCs w:val="21"/>
+        </w:rPr>
+        <w:t>the</w:t>
+      </w:r>
+      <w:proofErr w:type="gramEnd"/>
+      <w:r>
+        <w:rPr>
+          <w:rFonts w:ascii="Arial" w:eastAsia="Times New Roman" w:hAnsi="Arial" w:cs="Arial"/>
+          <w:color w:val="222222"/>
+          <w:sz w:val="21"/>
+          <w:szCs w:val="21"/>
+        </w:rPr>
+        <w:t xml:space="preserve"> evidence and </w:t>
       </w:r>
       <w:r>
         <w:rPr>
@@ -427,14 +517,25 @@
           <w:szCs w:val="21"/>
         </w:rPr>
       </w:pPr>
-      <w:r>
-        <w:rPr>
-          <w:rFonts w:ascii="Arial" w:eastAsia="Times New Roman" w:hAnsi="Arial" w:cs="Arial"/>
-          <w:color w:val="222222"/>
-          <w:sz w:val="21"/>
-          <w:szCs w:val="21"/>
-        </w:rPr>
-        <w:t>the evidence and arguments against the thesis; these also require either "refutation" or "concession";</w:t>
+      <w:proofErr w:type="gramStart"/>
+      <w:r>
+        <w:rPr>
+          <w:rFonts w:ascii="Arial" w:eastAsia="Times New Roman" w:hAnsi="Arial" w:cs="Arial"/>
+          <w:color w:val="222222"/>
+          <w:sz w:val="21"/>
+          <w:szCs w:val="21"/>
+        </w:rPr>
+        <w:t>the</w:t>
+      </w:r>
+      <w:proofErr w:type="gramEnd"/>
+      <w:r>
+        <w:rPr>
+          <w:rFonts w:ascii="Arial" w:eastAsia="Times New Roman" w:hAnsi="Arial" w:cs="Arial"/>
+          <w:color w:val="222222"/>
+          <w:sz w:val="21"/>
+          <w:szCs w:val="21"/>
+        </w:rPr>
+        <w:t xml:space="preserve"> evidence and arguments against the thesis; these also require either "refutation" or "concession";</w:t>
       </w:r>
     </w:p>
     <w:p>
@@ -499,7 +600,37 @@
           <w:sz w:val="21"/>
           <w:szCs w:val="21"/>
         </w:rPr>
-        <w:t xml:space="preserve"> - JIm</w:t>
+        <w:t xml:space="preserve"> - </w:t>
+      </w:r>
+      <w:r>
+        <w:rPr>
+          <w:rFonts w:ascii="Arial" w:eastAsia="Times New Roman" w:hAnsi="Arial" w:cs="Arial"/>
+          <w:noProof/>
+          <w:color w:val="222222"/>
+          <w:sz w:val="21"/>
+          <w:szCs w:val="21"/>
+        </w:rPr>
+        <w:t>J</w:t>
+      </w:r>
+      <w:r>
+        <w:rPr>
+          <w:rFonts w:ascii="Arial" w:eastAsia="Times New Roman" w:hAnsi="Arial" w:cs="Arial"/>
+          <w:noProof/>
+          <w:color w:val="222222"/>
+          <w:sz w:val="21"/>
+          <w:szCs w:val="21"/>
+        </w:rPr>
+        <w:t>i</w:t>
+      </w:r>
+      <w:r>
+        <w:rPr>
+          <w:rFonts w:ascii="Arial" w:eastAsia="Times New Roman" w:hAnsi="Arial" w:cs="Arial"/>
+          <w:noProof/>
+          <w:color w:val="222222"/>
+          <w:sz w:val="21"/>
+          <w:szCs w:val="21"/>
+        </w:rPr>
+        <w:t>m</w:t>
       </w:r>
     </w:p>
     <w:p>
@@ -521,8 +652,330 @@
           <w:sz w:val="21"/>
           <w:szCs w:val="21"/>
         </w:rPr>
-        <w:t>summary of the argument, and association of the thesis and argument with larger, connected issues.</w:t>
-      </w:r>
+        <w:t>“</w:t>
+      </w:r>
+      <w:proofErr w:type="gramStart"/>
+      <w:r>
+        <w:rPr>
+          <w:rFonts w:ascii="Arial" w:eastAsia="Times New Roman" w:hAnsi="Arial" w:cs="Arial"/>
+          <w:color w:val="222222"/>
+          <w:sz w:val="21"/>
+          <w:szCs w:val="21"/>
+        </w:rPr>
+        <w:t>summary</w:t>
+      </w:r>
+      <w:proofErr w:type="gramEnd"/>
+      <w:r>
+        <w:rPr>
+          <w:rFonts w:ascii="Arial" w:eastAsia="Times New Roman" w:hAnsi="Arial" w:cs="Arial"/>
+          <w:color w:val="222222"/>
+          <w:sz w:val="21"/>
+          <w:szCs w:val="21"/>
+        </w:rPr>
+        <w:t xml:space="preserve"> of the argument, and association of the thesis and argument with larger, connected issues.</w:t>
+      </w:r>
+      <w:r>
+        <w:rPr>
+          <w:rFonts w:ascii="Arial" w:eastAsia="Times New Roman" w:hAnsi="Arial" w:cs="Arial"/>
+          <w:color w:val="222222"/>
+          <w:sz w:val="21"/>
+          <w:szCs w:val="21"/>
+        </w:rPr>
+        <w:t>”</w:t>
+      </w:r>
+    </w:p>
+    <w:p>
+      <w:pPr>
+        <w:shd w:val="clear" w:color="auto" w:fill="FFFFFF"/>
+        <w:spacing w:after="24" w:line="240" w:lineRule="auto"/>
+        <w:ind w:left="720"/>
+        <w:rPr>
+          <w:rFonts w:ascii="Arial" w:eastAsia="Times New Roman" w:hAnsi="Arial" w:cs="Arial"/>
+          <w:color w:val="222222"/>
+          <w:sz w:val="21"/>
+          <w:szCs w:val="21"/>
+        </w:rPr>
+      </w:pPr>
+    </w:p>
+    <w:p>
+      <w:r>
+        <w:t>Living w</w:t>
+      </w:r>
+      <w:r>
+        <w:t>ithout World Wide Web was never been simple for the individuals who have encounter</w:t>
+      </w:r>
+      <w:r>
+        <w:t xml:space="preserve">ed it </w:t>
+      </w:r>
+      <w:r>
+        <w:t xml:space="preserve">before </w:t>
+      </w:r>
+      <w:bookmarkStart w:id="0" w:name="_GoBack"/>
+      <w:bookmarkEnd w:id="0"/>
+      <w:r>
+        <w:t xml:space="preserve">because, in order for them to get the information </w:t>
+      </w:r>
+      <w:r>
+        <w:t xml:space="preserve">they </w:t>
+      </w:r>
+      <w:r>
+        <w:t>need</w:t>
+      </w:r>
+      <w:proofErr w:type="gramStart"/>
+      <w:r>
+        <w:t xml:space="preserve">, </w:t>
+      </w:r>
+      <w:r>
+        <w:t xml:space="preserve"> they</w:t>
+      </w:r>
+      <w:proofErr w:type="gramEnd"/>
+      <w:r>
+        <w:t xml:space="preserve"> have to research for </w:t>
+      </w:r>
+      <w:r>
+        <w:rPr>
+          <w:noProof/>
+        </w:rPr>
+        <w:t>the</w:t>
+      </w:r>
+      <w:r>
+        <w:rPr>
+          <w:noProof/>
+        </w:rPr>
+        <w:t xml:space="preserve"> </w:t>
+      </w:r>
+      <w:r>
+        <w:rPr>
+          <w:noProof/>
+        </w:rPr>
+        <w:t>book</w:t>
+      </w:r>
+      <w:r>
+        <w:t xml:space="preserve"> containing the information they’re finding</w:t>
+      </w:r>
+      <w:r>
+        <w:t xml:space="preserve">. </w:t>
+      </w:r>
+      <w:r>
+        <w:t xml:space="preserve"> So meaning, modern society would be much different without World Wide Web. </w:t>
+      </w:r>
+      <w:r>
+        <w:rPr>
+          <w:noProof/>
+        </w:rPr>
+        <w:t>Information</w:t>
+      </w:r>
+      <w:r>
+        <w:rPr>
+          <w:noProof/>
+        </w:rPr>
+        <w:t xml:space="preserve"> would be less available </w:t>
+      </w:r>
+      <w:r>
+        <w:rPr>
+          <w:noProof/>
+        </w:rPr>
+        <w:t>when books</w:t>
+      </w:r>
+      <w:r>
+        <w:rPr>
+          <w:noProof/>
+        </w:rPr>
+        <w:t xml:space="preserve"> containing the data you need</w:t>
+      </w:r>
+      <w:r>
+        <w:rPr>
+          <w:noProof/>
+        </w:rPr>
+        <w:t xml:space="preserve"> isn't accessible and it </w:t>
+      </w:r>
+      <w:r>
+        <w:rPr>
+          <w:noProof/>
+        </w:rPr>
+        <w:t>is additionally time-consuming</w:t>
+      </w:r>
+      <w:r>
+        <w:rPr>
+          <w:noProof/>
+        </w:rPr>
+        <w:t xml:space="preserve"> of the fact that you'll read ton</w:t>
+      </w:r>
+      <w:r>
+        <w:rPr>
+          <w:noProof/>
+        </w:rPr>
+        <w:t xml:space="preserve"> words and books</w:t>
+      </w:r>
+      <w:r>
+        <w:rPr>
+          <w:noProof/>
+        </w:rPr>
+        <w:t xml:space="preserve"> before finding the data suited to your necessities</w:t>
+      </w:r>
+      <w:r>
+        <w:rPr>
+          <w:noProof/>
+        </w:rPr>
+        <w:t xml:space="preserve">. Many aspects of life are </w:t>
+      </w:r>
+      <w:r>
+        <w:rPr>
+          <w:noProof/>
+        </w:rPr>
+        <w:t>considerably much uncomplicated now</w:t>
+      </w:r>
+      <w:r>
+        <w:rPr>
+          <w:noProof/>
+        </w:rPr>
+        <w:t xml:space="preserve"> with the World Wide Web e</w:t>
+      </w:r>
+      <w:r>
+        <w:rPr>
+          <w:noProof/>
+        </w:rPr>
+        <w:t>specially</w:t>
+      </w:r>
+      <w:r>
+        <w:rPr>
+          <w:noProof/>
+        </w:rPr>
+        <w:t xml:space="preserve"> in today’s generation</w:t>
+      </w:r>
+      <w:r>
+        <w:t xml:space="preserve"> because it </w:t>
+      </w:r>
+      <w:r>
+        <w:rPr>
+          <w:noProof/>
+        </w:rPr>
+        <w:t>would b</w:t>
+      </w:r>
+      <w:r>
+        <w:rPr>
+          <w:noProof/>
+        </w:rPr>
+        <w:t>e</w:t>
+      </w:r>
+      <w:r>
+        <w:rPr>
+          <w:noProof/>
+        </w:rPr>
+        <w:t xml:space="preserve"> substantially</w:t>
+      </w:r>
+      <w:r>
+        <w:t xml:space="preserve"> simpler</w:t>
+      </w:r>
+      <w:r>
+        <w:t xml:space="preserve"> to discover the things and the information</w:t>
+      </w:r>
+      <w:r>
+        <w:t xml:space="preserve"> needed</w:t>
+      </w:r>
+      <w:r>
+        <w:t xml:space="preserve"> on web pages by simply searching</w:t>
+      </w:r>
+      <w:r>
+        <w:t xml:space="preserve"> it into the b</w:t>
+      </w:r>
+      <w:r>
+        <w:t xml:space="preserve">rowser and it will give you the </w:t>
+      </w:r>
+      <w:r>
+        <w:rPr>
+          <w:noProof/>
+        </w:rPr>
+        <w:t>information you</w:t>
+      </w:r>
+      <w:r>
+        <w:t xml:space="preserve"> need in less than a minute</w:t>
+      </w:r>
+      <w:r>
+        <w:t xml:space="preserve"> relying </w:t>
+      </w:r>
+      <w:r>
+        <w:lastRenderedPageBreak/>
+        <w:t>upon the wireless conn</w:t>
+      </w:r>
+      <w:r>
+        <w:t xml:space="preserve">ection available rather than going to the bookstore or library and examining through book which is not efficient and effective enough to do. </w:t>
+      </w:r>
+      <w:r>
+        <w:t>Today, E-Books or otherwise called the Electronic Books are as of now accessible online so anybody would already be able to s</w:t>
+      </w:r>
+      <w:r>
+        <w:t>earch for the books they need</w:t>
+      </w:r>
+      <w:r>
+        <w:t xml:space="preserve"> </w:t>
+      </w:r>
+      <w:r>
+        <w:t>instead of</w:t>
+      </w:r>
+      <w:r>
+        <w:t xml:space="preserve"> sitting idle discovering it on the </w:t>
+      </w:r>
+      <w:r>
+        <w:rPr>
+          <w:noProof/>
+        </w:rPr>
+        <w:t>bookshop</w:t>
+      </w:r>
+      <w:r>
+        <w:t xml:space="preserve"> or library.</w:t>
+      </w:r>
+      <w:r>
+        <w:t xml:space="preserve"> </w:t>
+      </w:r>
+      <w:r>
+        <w:t xml:space="preserve">A few people feel that World Wide Web changes the lifestyle adversely yet for some think it changes the lifestyle emphatically. A few people said that it makes individuals so languid yet some don't. </w:t>
+      </w:r>
+      <w:proofErr w:type="gramStart"/>
+      <w:r>
+        <w:t>what</w:t>
+      </w:r>
+      <w:proofErr w:type="gramEnd"/>
+      <w:r>
+        <w:t xml:space="preserve"> is essential is the means by which you utilize it </w:t>
+      </w:r>
+      <w:r>
+        <w:rPr>
+          <w:noProof/>
+        </w:rPr>
+        <w:t>viabl</w:t>
+      </w:r>
+      <w:r>
+        <w:rPr>
+          <w:noProof/>
+        </w:rPr>
+        <w:t>e</w:t>
+      </w:r>
+      <w:r>
+        <w:t xml:space="preserve"> in your day </w:t>
+      </w:r>
+      <w:r>
+        <w:rPr>
+          <w:noProof/>
+        </w:rPr>
+        <w:t>to</w:t>
+      </w:r>
+      <w:r>
+        <w:t xml:space="preserve"> day life and by what method would this be able to keep you from being a languid individual.</w:t>
+      </w:r>
+    </w:p>
+    <w:p>
+      <w:pPr>
+        <w:shd w:val="clear" w:color="auto" w:fill="FFFFFF"/>
+        <w:spacing w:after="24" w:line="240" w:lineRule="auto"/>
+        <w:ind w:left="720"/>
+        <w:rPr>
+          <w:rFonts w:ascii="Arial" w:eastAsia="Times New Roman" w:hAnsi="Arial" w:cs="Arial"/>
+          <w:color w:val="222222"/>
+          <w:sz w:val="21"/>
+          <w:szCs w:val="21"/>
+        </w:rPr>
+      </w:pPr>
     </w:p>
     <w:p>
       <w:pPr>
@@ -540,8 +993,8 @@
 </file>
 
 <file path=word/numbering.xml><?xml version="1.0" encoding="utf-8"?>
-<w:numbering xmlns:wpc="http://schemas.microsoft.com/office/word/2010/wordprocessingCanvas" xmlns:cx="http://schemas.microsoft.com/office/drawing/2014/chartex" xmlns:mc="http://schemas.openxmlformats.org/markup-compatibility/2006" xmlns:o="urn:schemas-microsoft-com:office:office" xmlns:r="http://schemas.openxmlformats.org/officeDocument/2006/relationships" xmlns:m="http://schemas.openxmlformats.org/officeDocument/2006/math" xmlns:v="urn:schemas-microsoft-com:vml" xmlns:wp14="http://schemas.microsoft.com/office/word/2010/wordprocessingDrawing" xmlns:wp="http://schemas.openxmlformats.org/drawingml/2006/wordprocessingDrawing" xmlns:w10="urn:schemas-microsoft-com:office:word" xmlns:w="http://schemas.openxmlformats.org/wordprocessingml/2006/main" xmlns:w14="http://schemas.microsoft.com/office/word/2010/wordml" xmlns:w15="http://schemas.microsoft.com/office/word/2012/wordml" xmlns:w16se="http://schemas.microsoft.com/office/word/2015/wordml/symex" xmlns:wpg="http://schemas.microsoft.com/office/word/2010/wordprocessingGroup" xmlns:wpi="http://schemas.microsoft.com/office/word/2010/wordprocessingInk" xmlns:wne="http://schemas.microsoft.com/office/word/2006/wordml" xmlns:wps="http://schemas.microsoft.com/office/word/2010/wordprocessingShape" mc:Ignorable="w14 w15 w16se wp14">
-  <w:abstractNum w:abstractNumId="0" w15:restartNumberingAfterBreak="0">
+<w:numbering xmlns:wpc="http://schemas.microsoft.com/office/word/2010/wordprocessingCanvas" xmlns:mc="http://schemas.openxmlformats.org/markup-compatibility/2006" xmlns:o="urn:schemas-microsoft-com:office:office" xmlns:r="http://schemas.openxmlformats.org/officeDocument/2006/relationships" xmlns:m="http://schemas.openxmlformats.org/officeDocument/2006/math" xmlns:v="urn:schemas-microsoft-com:vml" xmlns:wp14="http://schemas.microsoft.com/office/word/2010/wordprocessingDrawing" xmlns:wp="http://schemas.openxmlformats.org/drawingml/2006/wordprocessingDrawing" xmlns:w10="urn:schemas-microsoft-com:office:word" xmlns:w="http://schemas.openxmlformats.org/wordprocessingml/2006/main" xmlns:w14="http://schemas.microsoft.com/office/word/2010/wordml" xmlns:wpg="http://schemas.microsoft.com/office/word/2010/wordprocessingGroup" xmlns:wpi="http://schemas.microsoft.com/office/word/2010/wordprocessingInk" xmlns:wne="http://schemas.microsoft.com/office/word/2006/wordml" xmlns:wps="http://schemas.microsoft.com/office/word/2010/wordprocessingShape" mc:Ignorable="w14 wp14">
+  <w:abstractNum w:abstractNumId="0">
     <w:nsid w:val="07FE4CF1"/>
     <w:multiLevelType w:val="multilevel"/>
     <w:tmpl w:val="0D6A127C"/>
@@ -661,7 +1114,7 @@
 </file>
 
 <file path=word/styles.xml><?xml version="1.0" encoding="utf-8"?>
-<w:styles xmlns:mc="http://schemas.openxmlformats.org/markup-compatibility/2006" xmlns:r="http://schemas.openxmlformats.org/officeDocument/2006/relationships" xmlns:w="http://schemas.openxmlformats.org/wordprocessingml/2006/main" xmlns:w14="http://schemas.microsoft.com/office/word/2010/wordml" xmlns:w15="http://schemas.microsoft.com/office/word/2012/wordml" xmlns:w16se="http://schemas.microsoft.com/office/word/2015/wordml/symex" mc:Ignorable="w14 w15 w16se">
+<w:styles xmlns:mc="http://schemas.openxmlformats.org/markup-compatibility/2006" xmlns:r="http://schemas.openxmlformats.org/officeDocument/2006/relationships" xmlns:w="http://schemas.openxmlformats.org/wordprocessingml/2006/main" xmlns:w14="http://schemas.microsoft.com/office/word/2010/wordml" mc:Ignorable="w14">
   <w:docDefaults>
     <w:rPrDefault>
       <w:rPr>
@@ -677,378 +1130,334 @@
       </w:pPr>
     </w:pPrDefault>
   </w:docDefaults>
-  <w:latentStyles w:defLockedState="0" w:defUIPriority="99" w:defSemiHidden="0" w:defUnhideWhenUsed="0" w:defQFormat="0" w:count="371">
-    <w:lsdException w:name="Normal" w:uiPriority="0" w:qFormat="1"/>
-    <w:lsdException w:name="heading 1" w:uiPriority="9" w:qFormat="1"/>
-    <w:lsdException w:name="heading 2" w:semiHidden="1" w:uiPriority="9" w:unhideWhenUsed="1" w:qFormat="1"/>
-    <w:lsdException w:name="heading 3" w:semiHidden="1" w:uiPriority="9" w:unhideWhenUsed="1" w:qFormat="1"/>
-    <w:lsdException w:name="heading 4" w:semiHidden="1" w:uiPriority="9" w:unhideWhenUsed="1" w:qFormat="1"/>
-    <w:lsdException w:name="heading 5" w:semiHidden="1" w:uiPriority="9" w:unhideWhenUsed="1" w:qFormat="1"/>
-    <w:lsdException w:name="heading 6" w:semiHidden="1" w:uiPriority="9" w:unhideWhenUsed="1" w:qFormat="1"/>
-    <w:lsdException w:name="heading 7" w:semiHidden="1" w:uiPriority="9" w:unhideWhenUsed="1" w:qFormat="1"/>
-    <w:lsdException w:name="heading 8" w:semiHidden="1" w:uiPriority="9" w:unhideWhenUsed="1" w:qFormat="1"/>
-    <w:lsdException w:name="heading 9" w:semiHidden="1" w:uiPriority="9" w:unhideWhenUsed="1" w:qFormat="1"/>
-    <w:lsdException w:name="index 1" w:semiHidden="1" w:unhideWhenUsed="1"/>
-    <w:lsdException w:name="index 2" w:semiHidden="1" w:unhideWhenUsed="1"/>
-    <w:lsdException w:name="index 3" w:semiHidden="1" w:unhideWhenUsed="1"/>
-    <w:lsdException w:name="index 4" w:semiHidden="1" w:unhideWhenUsed="1"/>
-    <w:lsdException w:name="index 5" w:semiHidden="1" w:unhideWhenUsed="1"/>
-    <w:lsdException w:name="index 6" w:semiHidden="1" w:unhideWhenUsed="1"/>
-    <w:lsdException w:name="index 7" w:semiHidden="1" w:unhideWhenUsed="1"/>
-    <w:lsdException w:name="index 8" w:semiHidden="1" w:unhideWhenUsed="1"/>
-    <w:lsdException w:name="index 9" w:semiHidden="1" w:unhideWhenUsed="1"/>
-    <w:lsdException w:name="toc 1" w:semiHidden="1" w:uiPriority="39" w:unhideWhenUsed="1"/>
-    <w:lsdException w:name="toc 2" w:semiHidden="1" w:uiPriority="39" w:unhideWhenUsed="1"/>
-    <w:lsdException w:name="toc 3" w:semiHidden="1" w:uiPriority="39" w:unhideWhenUsed="1"/>
-    <w:lsdException w:name="toc 4" w:semiHidden="1" w:uiPriority="39" w:unhideWhenUsed="1"/>
-    <w:lsdException w:name="toc 5" w:semiHidden="1" w:uiPriority="39" w:unhideWhenUsed="1"/>
-    <w:lsdException w:name="toc 6" w:semiHidden="1" w:uiPriority="39" w:unhideWhenUsed="1"/>
-    <w:lsdException w:name="toc 7" w:semiHidden="1" w:uiPriority="39" w:unhideWhenUsed="1"/>
-    <w:lsdException w:name="toc 8" w:semiHidden="1" w:uiPriority="39" w:unhideWhenUsed="1"/>
-    <w:lsdException w:name="toc 9" w:semiHidden="1" w:uiPriority="39" w:unhideWhenUsed="1"/>
-    <w:lsdException w:name="Normal Indent" w:semiHidden="1" w:unhideWhenUsed="1"/>
-    <w:lsdException w:name="footnote text" w:semiHidden="1" w:unhideWhenUsed="1"/>
-    <w:lsdException w:name="annotation text" w:semiHidden="1" w:unhideWhenUsed="1"/>
-    <w:lsdException w:name="header" w:semiHidden="1" w:unhideWhenUsed="1"/>
-    <w:lsdException w:name="footer" w:semiHidden="1" w:unhideWhenUsed="1"/>
-    <w:lsdException w:name="index heading" w:semiHidden="1" w:unhideWhenUsed="1"/>
-    <w:lsdException w:name="caption" w:semiHidden="1" w:uiPriority="35" w:unhideWhenUsed="1" w:qFormat="1"/>
-    <w:lsdException w:name="table of figures" w:semiHidden="1" w:unhideWhenUsed="1"/>
-    <w:lsdException w:name="envelope address" w:semiHidden="1" w:unhideWhenUsed="1"/>
-    <w:lsdException w:name="envelope return" w:semiHidden="1" w:unhideWhenUsed="1"/>
-    <w:lsdException w:name="footnote reference" w:semiHidden="1" w:unhideWhenUsed="1"/>
-    <w:lsdException w:name="annotation reference" w:semiHidden="1" w:unhideWhenUsed="1"/>
-    <w:lsdException w:name="line number" w:semiHidden="1" w:unhideWhenUsed="1"/>
-    <w:lsdException w:name="page number" w:semiHidden="1" w:unhideWhenUsed="1"/>
-    <w:lsdException w:name="endnote reference" w:semiHidden="1" w:unhideWhenUsed="1"/>
-    <w:lsdException w:name="endnote text" w:semiHidden="1" w:unhideWhenUsed="1"/>
-    <w:lsdException w:name="table of authorities" w:semiHidden="1" w:unhideWhenUsed="1"/>
-    <w:lsdException w:name="macro" w:semiHidden="1" w:unhideWhenUsed="1"/>
-    <w:lsdException w:name="toa heading" w:semiHidden="1" w:unhideWhenUsed="1"/>
-    <w:lsdException w:name="List" w:semiHidden="1" w:unhideWhenUsed="1"/>
-    <w:lsdException w:name="List Bullet" w:semiHidden="1" w:unhideWhenUsed="1"/>
-    <w:lsdException w:name="List Number" w:semiHidden="1" w:unhideWhenUsed="1"/>
-    <w:lsdException w:name="List 2" w:semiHidden="1" w:unhideWhenUsed="1"/>
-    <w:lsdException w:name="List 3" w:semiHidden="1" w:unhideWhenUsed="1"/>
-    <w:lsdException w:name="List 4" w:semiHidden="1" w:unhideWhenUsed="1"/>
-    <w:lsdException w:name="List 5" w:semiHidden="1" w:unhideWhenUsed="1"/>
-    <w:lsdException w:name="List Bullet 2" w:semiHidden="1" w:unhideWhenUsed="1"/>
-    <w:lsdException w:name="List Bullet 3" w:semiHidden="1" w:unhideWhenUsed="1"/>
-    <w:lsdException w:name="List Bullet 4" w:semiHidden="1" w:unhideWhenUsed="1"/>
-    <w:lsdException w:name="List Bullet 5" w:semiHidden="1" w:unhideWhenUsed="1"/>
-    <w:lsdException w:name="List Number 2" w:semiHidden="1" w:unhideWhenUsed="1"/>
-    <w:lsdException w:name="List Number 3" w:semiHidden="1" w:unhideWhenUsed="1"/>
-    <w:lsdException w:name="List Number 4" w:semiHidden="1" w:unhideWhenUsed="1"/>
-    <w:lsdException w:name="List Number 5" w:semiHidden="1" w:unhideWhenUsed="1"/>
-    <w:lsdException w:name="Title" w:uiPriority="10" w:qFormat="1"/>
-    <w:lsdException w:name="Closing" w:semiHidden="1" w:unhideWhenUsed="1"/>
-    <w:lsdException w:name="Signature" w:semiHidden="1" w:unhideWhenUsed="1"/>
-    <w:lsdException w:name="Default Paragraph Font" w:semiHidden="1" w:uiPriority="1" w:unhideWhenUsed="1"/>
-    <w:lsdException w:name="Body Text" w:semiHidden="1" w:unhideWhenUsed="1"/>
-    <w:lsdException w:name="Body Text Indent" w:semiHidden="1" w:unhideWhenUsed="1"/>
-    <w:lsdException w:name="List Continue" w:semiHidden="1" w:unhideWhenUsed="1"/>
-    <w:lsdException w:name="List Continue 2" w:semiHidden="1" w:unhideWhenUsed="1"/>
-    <w:lsdException w:name="List Continue 3" w:semiHidden="1" w:unhideWhenUsed="1"/>
-    <w:lsdException w:name="List Continue 4" w:semiHidden="1" w:unhideWhenUsed="1"/>
-    <w:lsdException w:name="List Continue 5" w:semiHidden="1" w:unhideWhenUsed="1"/>
-    <w:lsdException w:name="Message Header" w:semiHidden="1" w:unhideWhenUsed="1"/>
-    <w:lsdException w:name="Subtitle" w:uiPriority="11" w:qFormat="1"/>
-    <w:lsdException w:name="Salutation" w:semiHidden="1" w:unhideWhenUsed="1"/>
-    <w:lsdException w:name="Date" w:semiHidden="1" w:unhideWhenUsed="1"/>
-    <w:lsdException w:name="Body Text First Indent" w:semiHidden="1" w:unhideWhenUsed="1"/>
-    <w:lsdException w:name="Body Text First Indent 2" w:semiHidden="1" w:unhideWhenUsed="1"/>
-    <w:lsdException w:name="Note Heading" w:semiHidden="1" w:unhideWhenUsed="1"/>
-    <w:lsdException w:name="Body Text 2" w:semiHidden="1" w:unhideWhenUsed="1"/>
-    <w:lsdException w:name="Body Text 3" w:semiHidden="1" w:unhideWhenUsed="1"/>
-    <w:lsdException w:name="Body Text Indent 2" w:semiHidden="1" w:unhideWhenUsed="1"/>
-    <w:lsdException w:name="Body Text Indent 3" w:semiHidden="1" w:unhideWhenUsed="1"/>
-    <w:lsdException w:name="Block Text" w:semiHidden="1" w:unhideWhenUsed="1"/>
-    <w:lsdException w:name="Hyperlink" w:semiHidden="1" w:unhideWhenUsed="1"/>
-    <w:lsdException w:name="FollowedHyperlink" w:semiHidden="1" w:unhideWhenUsed="1"/>
-    <w:lsdException w:name="Strong" w:uiPriority="22" w:qFormat="1"/>
-    <w:lsdException w:name="Emphasis" w:uiPriority="20" w:qFormat="1"/>
-    <w:lsdException w:name="Document Map" w:semiHidden="1" w:unhideWhenUsed="1"/>
-    <w:lsdException w:name="Plain Text" w:semiHidden="1" w:unhideWhenUsed="1"/>
-    <w:lsdException w:name="E-mail Signature" w:semiHidden="1" w:unhideWhenUsed="1"/>
-    <w:lsdException w:name="HTML Top of Form" w:semiHidden="1" w:unhideWhenUsed="1"/>
-    <w:lsdException w:name="HTML Bottom of Form" w:semiHidden="1" w:unhideWhenUsed="1"/>
-    <w:lsdException w:name="Normal (Web)" w:semiHidden="1" w:unhideWhenUsed="1"/>
-    <w:lsdException w:name="HTML Acronym" w:semiHidden="1" w:unhideWhenUsed="1"/>
-    <w:lsdException w:name="HTML Address" w:semiHidden="1" w:unhideWhenUsed="1"/>
-    <w:lsdException w:name="HTML Cite" w:semiHidden="1" w:unhideWhenUsed="1"/>
-    <w:lsdException w:name="HTML Code" w:semiHidden="1" w:unhideWhenUsed="1"/>
-    <w:lsdException w:name="HTML Definition" w:semiHidden="1" w:unhideWhenUsed="1"/>
-    <w:lsdException w:name="HTML Keyboard" w:semiHidden="1" w:unhideWhenUsed="1"/>
-    <w:lsdException w:name="HTML Preformatted" w:semiHidden="1" w:unhideWhenUsed="1"/>
-    <w:lsdException w:name="HTML Sample" w:semiHidden="1" w:unhideWhenUsed="1"/>
-    <w:lsdException w:name="HTML Typewriter" w:semiHidden="1" w:unhideWhenUsed="1"/>
-    <w:lsdException w:name="HTML Variable" w:semiHidden="1" w:unhideWhenUsed="1"/>
-    <w:lsdException w:name="Normal Table" w:semiHidden="1" w:unhideWhenUsed="1"/>
-    <w:lsdException w:name="annotation subject" w:semiHidden="1" w:unhideWhenUsed="1"/>
-    <w:lsdException w:name="No List" w:semiHidden="1" w:unhideWhenUsed="1"/>
-    <w:lsdException w:name="Outline List 1" w:semiHidden="1" w:unhideWhenUsed="1"/>
-    <w:lsdException w:name="Outline List 2" w:semiHidden="1" w:unhideWhenUsed="1"/>
-    <w:lsdException w:name="Outline List 3" w:semiHidden="1" w:unhideWhenUsed="1"/>
-    <w:lsdException w:name="Table Simple 1" w:semiHidden="1" w:unhideWhenUsed="1"/>
-    <w:lsdException w:name="Table Simple 2" w:semiHidden="1" w:unhideWhenUsed="1"/>
-    <w:lsdException w:name="Table Simple 3" w:semiHidden="1" w:unhideWhenUsed="1"/>
-    <w:lsdException w:name="Table Classic 1" w:semiHidden="1" w:unhideWhenUsed="1"/>
-    <w:lsdException w:name="Table Classic 2" w:semiHidden="1" w:unhideWhenUsed="1"/>
-    <w:lsdException w:name="Table Classic 3" w:semiHidden="1" w:unhideWhenUsed="1"/>
-    <w:lsdException w:name="Table Classic 4" w:semiHidden="1" w:unhideWhenUsed="1"/>
-    <w:lsdException w:name="Table Colorful 1" w:semiHidden="1" w:unhideWhenUsed="1"/>
-    <w:lsdException w:name="Table Colorful 2" w:semiHidden="1" w:unhideWhenUsed="1"/>
-    <w:lsdException w:name="Table Colorful 3" w:semiHidden="1" w:unhideWhenUsed="1"/>
-    <w:lsdException w:name="Table Columns 1" w:semiHidden="1" w:unhideWhenUsed="1"/>
-    <w:lsdException w:name="Table Columns 2" w:semiHidden="1" w:unhideWhenUsed="1"/>
-    <w:lsdException w:name="Table Columns 3" w:semiHidden="1" w:unhideWhenUsed="1"/>
-    <w:lsdException w:name="Table Columns 4" w:semiHidden="1" w:unhideWhenUsed="1"/>
-    <w:lsdException w:name="Table Columns 5" w:semiHidden="1" w:unhideWhenUsed="1"/>
-    <w:lsdException w:name="Table Grid 1" w:semiHidden="1" w:unhideWhenUsed="1"/>
-    <w:lsdException w:name="Table Grid 2" w:semiHidden="1" w:unhideWhenUsed="1"/>
-    <w:lsdException w:name="Table Grid 3" w:semiHidden="1" w:unhideWhenUsed="1"/>
-    <w:lsdException w:name="Table Grid 4" w:semiHidden="1" w:unhideWhenUsed="1"/>
-    <w:lsdException w:name="Table Grid 5" w:semiHidden="1" w:unhideWhenUsed="1"/>
-    <w:lsdException w:name="Table Grid 6" w:semiHidden="1" w:unhideWhenUsed="1"/>
-    <w:lsdException w:name="Table Grid 7" w:semiHidden="1" w:unhideWhenUsed="1"/>
-    <w:lsdException w:name="Table Grid 8" w:semiHidden="1" w:unhideWhenUsed="1"/>
-    <w:lsdException w:name="Table List 1" w:semiHidden="1" w:unhideWhenUsed="1"/>
-    <w:lsdException w:name="Table List 2" w:semiHidden="1" w:unhideWhenUsed="1"/>
-    <w:lsdException w:name="Table List 3" w:semiHidden="1" w:unhideWhenUsed="1"/>
-    <w:lsdException w:name="Table List 4" w:semiHidden="1" w:unhideWhenUsed="1"/>
-    <w:lsdException w:name="Table List 5" w:semiHidden="1" w:unhideWhenUsed="1"/>
-    <w:lsdException w:name="Table List 6" w:semiHidden="1" w:unhideWhenUsed="1"/>
-    <w:lsdException w:name="Table List 7" w:semiHidden="1" w:unhideWhenUsed="1"/>
-    <w:lsdException w:name="Table List 8" w:semiHidden="1" w:unhideWhenUsed="1"/>
-    <w:lsdException w:name="Table 3D effects 1" w:semiHidden="1" w:unhideWhenUsed="1"/>
-    <w:lsdException w:name="Table 3D effects 2" w:semiHidden="1" w:unhideWhenUsed="1"/>
-    <w:lsdException w:name="Table 3D effects 3" w:semiHidden="1" w:unhideWhenUsed="1"/>
-    <w:lsdException w:name="Table Contemporary" w:semiHidden="1" w:unhideWhenUsed="1"/>
-    <w:lsdException w:name="Table Elegant" w:semiHidden="1" w:unhideWhenUsed="1"/>
-    <w:lsdException w:name="Table Professional" w:semiHidden="1" w:unhideWhenUsed="1"/>
-    <w:lsdException w:name="Table Subtle 1" w:semiHidden="1" w:unhideWhenUsed="1"/>
-    <w:lsdException w:name="Table Subtle 2" w:semiHidden="1" w:unhideWhenUsed="1"/>
-    <w:lsdException w:name="Table Web 1" w:semiHidden="1" w:unhideWhenUsed="1"/>
-    <w:lsdException w:name="Table Web 2" w:semiHidden="1" w:unhideWhenUsed="1"/>
-    <w:lsdException w:name="Table Web 3" w:semiHidden="1" w:unhideWhenUsed="1"/>
-    <w:lsdException w:name="Balloon Text" w:semiHidden="1" w:unhideWhenUsed="1"/>
-    <w:lsdException w:name="Table Grid" w:uiPriority="39"/>
-    <w:lsdException w:name="Table Theme" w:semiHidden="1" w:unhideWhenUsed="1"/>
-    <w:lsdException w:name="Placeholder Text" w:semiHidden="1"/>
-    <w:lsdException w:name="No Spacing" w:uiPriority="1" w:qFormat="1"/>
-    <w:lsdException w:name="Light Shading" w:uiPriority="60"/>
-    <w:lsdException w:name="Light List" w:uiPriority="61"/>
-    <w:lsdException w:name="Light Grid" w:uiPriority="62"/>
-    <w:lsdException w:name="Medium Shading 1" w:uiPriority="63"/>
-    <w:lsdException w:name="Medium Shading 2" w:uiPriority="64"/>
-    <w:lsdException w:name="Medium List 1" w:uiPriority="65"/>
-    <w:lsdException w:name="Medium List 2" w:uiPriority="66"/>
-    <w:lsdException w:name="Medium Grid 1" w:uiPriority="67"/>
-    <w:lsdException w:name="Medium Grid 2" w:uiPriority="68"/>
-    <w:lsdException w:name="Medium Grid 3" w:uiPriority="69"/>
-    <w:lsdException w:name="Dark List" w:uiPriority="70"/>
-    <w:lsdException w:name="Colorful Shading" w:uiPriority="71"/>
-    <w:lsdException w:name="Colorful List" w:uiPriority="72"/>
-    <w:lsdException w:name="Colorful Grid" w:uiPriority="73"/>
-    <w:lsdException w:name="Light Shading Accent 1" w:uiPriority="60"/>
-    <w:lsdException w:name="Light List Accent 1" w:uiPriority="61"/>
-    <w:lsdException w:name="Light Grid Accent 1" w:uiPriority="62"/>
-    <w:lsdException w:name="Medium Shading 1 Accent 1" w:uiPriority="63"/>
-    <w:lsdException w:name="Medium Shading 2 Accent 1" w:uiPriority="64"/>
-    <w:lsdException w:name="Medium List 1 Accent 1" w:uiPriority="65"/>
-    <w:lsdException w:name="Revision" w:semiHidden="1"/>
-    <w:lsdException w:name="List Paragraph" w:uiPriority="34" w:qFormat="1"/>
-    <w:lsdException w:name="Quote" w:uiPriority="29" w:qFormat="1"/>
-    <w:lsdException w:name="Intense Quote" w:uiPriority="30" w:qFormat="1"/>
-    <w:lsdException w:name="Medium List 2 Accent 1" w:uiPriority="66"/>
-    <w:lsdException w:name="Medium Grid 1 Accent 1" w:uiPriority="67"/>
-    <w:lsdException w:name="Medium Grid 2 Accent 1" w:uiPriority="68"/>
-    <w:lsdException w:name="Medium Grid 3 Accent 1" w:uiPriority="69"/>
-    <w:lsdException w:name="Dark List Accent 1" w:uiPriority="70"/>
-    <w:lsdException w:name="Colorful Shading Accent 1" w:uiPriority="71"/>
-    <w:lsdException w:name="Colorful List Accent 1" w:uiPriority="72"/>
-    <w:lsdException w:name="Colorful Grid Accent 1" w:uiPriority="73"/>
-    <w:lsdException w:name="Light Shading Accent 2" w:uiPriority="60"/>
-    <w:lsdException w:name="Light List Accent 2" w:uiPriority="61"/>
-    <w:lsdException w:name="Light Grid Accent 2" w:uiPriority="62"/>
-    <w:lsdException w:name="Medium Shading 1 Accent 2" w:uiPriority="63"/>
-    <w:lsdException w:name="Medium Shading 2 Accent 2" w:uiPriority="64"/>
-    <w:lsdException w:name="Medium List 1 Accent 2" w:uiPriority="65"/>
-    <w:lsdException w:name="Medium List 2 Accent 2" w:uiPriority="66"/>
-    <w:lsdException w:name="Medium Grid 1 Accent 2" w:uiPriority="67"/>
-    <w:lsdException w:name="Medium Grid 2 Accent 2" w:uiPriority="68"/>
-    <w:lsdException w:name="Medium Grid 3 Accent 2" w:uiPriority="69"/>
-    <w:lsdException w:name="Dark List Accent 2" w:uiPriority="70"/>
-    <w:lsdException w:name="Colorful Shading Accent 2" w:uiPriority="71"/>
-    <w:lsdException w:name="Colorful List Accent 2" w:uiPriority="72"/>
-    <w:lsdException w:name="Colorful Grid Accent 2" w:uiPriority="73"/>
-    <w:lsdException w:name="Light Shading Accent 3" w:uiPriority="60"/>
-    <w:lsdException w:name="Light List Accent 3" w:uiPriority="61"/>
-    <w:lsdException w:name="Light Grid Accent 3" w:uiPriority="62"/>
-    <w:lsdException w:name="Medium Shading 1 Accent 3" w:uiPriority="63"/>
-    <w:lsdException w:name="Medium Shading 2 Accent 3" w:uiPriority="64"/>
-    <w:lsdException w:name="Medium List 1 Accent 3" w:uiPriority="65"/>
-    <w:lsdException w:name="Medium List 2 Accent 3" w:uiPriority="66"/>
-    <w:lsdException w:name="Medium Grid 1 Accent 3" w:uiPriority="67"/>
-    <w:lsdException w:name="Medium Grid 2 Accent 3" w:uiPriority="68"/>
-    <w:lsdException w:name="Medium Grid 3 Accent 3" w:uiPriority="69"/>
-    <w:lsdException w:name="Dark List Accent 3" w:uiPriority="70"/>
-    <w:lsdException w:name="Colorful Shading Accent 3" w:uiPriority="71"/>
-    <w:lsdException w:name="Colorful List Accent 3" w:uiPriority="72"/>
-    <w:lsdException w:name="Colorful Grid Accent 3" w:uiPriority="73"/>
-    <w:lsdException w:name="Light Shading Accent 4" w:uiPriority="60"/>
-    <w:lsdException w:name="Light List Accent 4" w:uiPriority="61"/>
-    <w:lsdException w:name="Light Grid Accent 4" w:uiPriority="62"/>
-    <w:lsdException w:name="Medium Shading 1 Accent 4" w:uiPriority="63"/>
-    <w:lsdException w:name="Medium Shading 2 Accent 4" w:uiPriority="64"/>
-    <w:lsdException w:name="Medium List 1 Accent 4" w:uiPriority="65"/>
-    <w:lsdException w:name="Medium List 2 Accent 4" w:uiPriority="66"/>
-    <w:lsdException w:name="Medium Grid 1 Accent 4" w:uiPriority="67"/>
-    <w:lsdException w:name="Medium Grid 2 Accent 4" w:uiPriority="68"/>
-    <w:lsdException w:name="Medium Grid 3 Accent 4" w:uiPriority="69"/>
-    <w:lsdException w:name="Dark List Accent 4" w:uiPriority="70"/>
-    <w:lsdException w:name="Colorful Shading Accent 4" w:uiPriority="71"/>
-    <w:lsdException w:name="Colorful List Accent 4" w:uiPriority="72"/>
-    <w:lsdException w:name="Colorful Grid Accent 4" w:uiPriority="73"/>
-    <w:lsdException w:name="Light Shading Accent 5" w:uiPriority="60"/>
-    <w:lsdException w:name="Light List Accent 5" w:uiPriority="61"/>
-    <w:lsdException w:name="Light Grid Accent 5" w:uiPriority="62"/>
-    <w:lsdException w:name="Medium Shading 1 Accent 5" w:uiPriority="63"/>
-    <w:lsdException w:name="Medium Shading 2 Accent 5" w:uiPriority="64"/>
-    <w:lsdException w:name="Medium List 1 Accent 5" w:uiPriority="65"/>
-    <w:lsdException w:name="Medium List 2 Accent 5" w:uiPriority="66"/>
-    <w:lsdException w:name="Medium Grid 1 Accent 5" w:uiPriority="67"/>
-    <w:lsdException w:name="Medium Grid 2 Accent 5" w:uiPriority="68"/>
-    <w:lsdException w:name="Medium Grid 3 Accent 5" w:uiPriority="69"/>
-    <w:lsdException w:name="Dark List Accent 5" w:uiPriority="70"/>
-    <w:lsdException w:name="Colorful Shading Accent 5" w:uiPriority="71"/>
-    <w:lsdException w:name="Colorful List Accent 5" w:uiPriority="72"/>
-    <w:lsdException w:name="Colorful Grid Accent 5" w:uiPriority="73"/>
-    <w:lsdException w:name="Light Shading Accent 6" w:uiPriority="60"/>
-    <w:lsdException w:name="Light List Accent 6" w:uiPriority="61"/>
-    <w:lsdException w:name="Light Grid Accent 6" w:uiPriority="62"/>
-    <w:lsdException w:name="Medium Shading 1 Accent 6" w:uiPriority="63"/>
-    <w:lsdException w:name="Medium Shading 2 Accent 6" w:uiPriority="64"/>
-    <w:lsdException w:name="Medium List 1 Accent 6" w:uiPriority="65"/>
-    <w:lsdException w:name="Medium List 2 Accent 6" w:uiPriority="66"/>
-    <w:lsdException w:name="Medium Grid 1 Accent 6" w:uiPriority="67"/>
-    <w:lsdException w:name="Medium Grid 2 Accent 6" w:uiPriority="68"/>
-    <w:lsdException w:name="Medium Grid 3 Accent 6" w:uiPriority="69"/>
-    <w:lsdException w:name="Dark List Accent 6" w:uiPriority="70"/>
-    <w:lsdException w:name="Colorful Shading Accent 6" w:uiPriority="71"/>
-    <w:lsdException w:name="Colorful List Accent 6" w:uiPriority="72"/>
-    <w:lsdException w:name="Colorful Grid Accent 6" w:uiPriority="73"/>
-    <w:lsdException w:name="Subtle Emphasis" w:uiPriority="19" w:qFormat="1"/>
-    <w:lsdException w:name="Intense Emphasis" w:uiPriority="21" w:qFormat="1"/>
-    <w:lsdException w:name="Subtle Reference" w:uiPriority="31" w:qFormat="1"/>
-    <w:lsdException w:name="Intense Reference" w:uiPriority="32" w:qFormat="1"/>
-    <w:lsdException w:name="Book Title" w:uiPriority="33" w:qFormat="1"/>
-    <w:lsdException w:name="Bibliography" w:semiHidden="1" w:uiPriority="37" w:unhideWhenUsed="1"/>
-    <w:lsdException w:name="TOC Heading" w:semiHidden="1" w:uiPriority="39" w:unhideWhenUsed="1" w:qFormat="1"/>
-    <w:lsdException w:name="Plain Table 1" w:uiPriority="41"/>
-    <w:lsdException w:name="Plain Table 2" w:uiPriority="42"/>
-    <w:lsdException w:name="Plain Table 3" w:uiPriority="43"/>
-    <w:lsdException w:name="Plain Table 4" w:uiPriority="44"/>
-    <w:lsdException w:name="Plain Table 5" w:uiPriority="45"/>
-    <w:lsdException w:name="Grid Table Light" w:uiPriority="40"/>
-    <w:lsdException w:name="Grid Table 1 Light" w:uiPriority="46"/>
-    <w:lsdException w:name="Grid Table 2" w:uiPriority="47"/>
-    <w:lsdException w:name="Grid Table 3" w:uiPriority="48"/>
-    <w:lsdException w:name="Grid Table 4" w:uiPriority="49"/>
-    <w:lsdException w:name="Grid Table 5 Dark" w:uiPriority="50"/>
-    <w:lsdException w:name="Grid Table 6 Colorful" w:uiPriority="51"/>
-    <w:lsdException w:name="Grid Table 7 Colorful" w:uiPriority="52"/>
-    <w:lsdException w:name="Grid Table 1 Light Accent 1" w:uiPriority="46"/>
-    <w:lsdException w:name="Grid Table 2 Accent 1" w:uiPriority="47"/>
-    <w:lsdException w:name="Grid Table 3 Accent 1" w:uiPriority="48"/>
-    <w:lsdException w:name="Grid Table 4 Accent 1" w:uiPriority="49"/>
-    <w:lsdException w:name="Grid Table 5 Dark Accent 1" w:uiPriority="50"/>
-    <w:lsdException w:name="Grid Table 6 Colorful Accent 1" w:uiPriority="51"/>
-    <w:lsdException w:name="Grid Table 7 Colorful Accent 1" w:uiPriority="52"/>
-    <w:lsdException w:name="Grid Table 1 Light Accent 2" w:uiPriority="46"/>
-    <w:lsdException w:name="Grid Table 2 Accent 2" w:uiPriority="47"/>
-    <w:lsdException w:name="Grid Table 3 Accent 2" w:uiPriority="48"/>
-    <w:lsdException w:name="Grid Table 4 Accent 2" w:uiPriority="49"/>
-    <w:lsdException w:name="Grid Table 5 Dark Accent 2" w:uiPriority="50"/>
-    <w:lsdException w:name="Grid Table 6 Colorful Accent 2" w:uiPriority="51"/>
-    <w:lsdException w:name="Grid Table 7 Colorful Accent 2" w:uiPriority="52"/>
-    <w:lsdException w:name="Grid Table 1 Light Accent 3" w:uiPriority="46"/>
-    <w:lsdException w:name="Grid Table 2 Accent 3" w:uiPriority="47"/>
-    <w:lsdException w:name="Grid Table 3 Accent 3" w:uiPriority="48"/>
-    <w:lsdException w:name="Grid Table 4 Accent 3" w:uiPriority="49"/>
-    <w:lsdException w:name="Grid Table 5 Dark Accent 3" w:uiPriority="50"/>
-    <w:lsdException w:name="Grid Table 6 Colorful Accent 3" w:uiPriority="51"/>
-    <w:lsdException w:name="Grid Table 7 Colorful Accent 3" w:uiPriority="52"/>
-    <w:lsdException w:name="Grid Table 1 Light Accent 4" w:uiPriority="46"/>
-    <w:lsdException w:name="Grid Table 2 Accent 4" w:uiPriority="47"/>
-    <w:lsdException w:name="Grid Table 3 Accent 4" w:uiPriority="48"/>
-    <w:lsdException w:name="Grid Table 4 Accent 4" w:uiPriority="49"/>
-    <w:lsdException w:name="Grid Table 5 Dark Accent 4" w:uiPriority="50"/>
-    <w:lsdException w:name="Grid Table 6 Colorful Accent 4" w:uiPriority="51"/>
-    <w:lsdException w:name="Grid Table 7 Colorful Accent 4" w:uiPriority="52"/>
-    <w:lsdException w:name="Grid Table 1 Light Accent 5" w:uiPriority="46"/>
-    <w:lsdException w:name="Grid Table 2 Accent 5" w:uiPriority="47"/>
-    <w:lsdException w:name="Grid Table 3 Accent 5" w:uiPriority="48"/>
-    <w:lsdException w:name="Grid Table 4 Accent 5" w:uiPriority="49"/>
-    <w:lsdException w:name="Grid Table 5 Dark Accent 5" w:uiPriority="50"/>
-    <w:lsdException w:name="Grid Table 6 Colorful Accent 5" w:uiPriority="51"/>
-    <w:lsdException w:name="Grid Table 7 Colorful Accent 5" w:uiPriority="52"/>
-    <w:lsdException w:name="Grid Table 1 Light Accent 6" w:uiPriority="46"/>
-    <w:lsdException w:name="Grid Table 2 Accent 6" w:uiPriority="47"/>
-    <w:lsdException w:name="Grid Table 3 Accent 6" w:uiPriority="48"/>
-    <w:lsdException w:name="Grid Table 4 Accent 6" w:uiPriority="49"/>
-    <w:lsdException w:name="Grid Table 5 Dark Accent 6" w:uiPriority="50"/>
-    <w:lsdException w:name="Grid Table 6 Colorful Accent 6" w:uiPriority="51"/>
-    <w:lsdException w:name="Grid Table 7 Colorful Accent 6" w:uiPriority="52"/>
-    <w:lsdException w:name="List Table 1 Light" w:uiPriority="46"/>
-    <w:lsdException w:name="List Table 2" w:uiPriority="47"/>
-    <w:lsdException w:name="List Table 3" w:uiPriority="48"/>
-    <w:lsdException w:name="List Table 4" w:uiPriority="49"/>
-    <w:lsdException w:name="List Table 5 Dark" w:uiPriority="50"/>
-    <w:lsdException w:name="List Table 6 Colorful" w:uiPriority="51"/>
-    <w:lsdException w:name="List Table 7 Colorful" w:uiPriority="52"/>
-    <w:lsdException w:name="List Table 1 Light Accent 1" w:uiPriority="46"/>
-    <w:lsdException w:name="List Table 2 Accent 1" w:uiPriority="47"/>
-    <w:lsdException w:name="List Table 3 Accent 1" w:uiPriority="48"/>
-    <w:lsdException w:name="List Table 4 Accent 1" w:uiPriority="49"/>
-    <w:lsdException w:name="List Table 5 Dark Accent 1" w:uiPriority="50"/>
-    <w:lsdException w:name="List Table 6 Colorful Accent 1" w:uiPriority="51"/>
-    <w:lsdException w:name="List Table 7 Colorful Accent 1" w:uiPriority="52"/>
-    <w:lsdException w:name="List Table 1 Light Accent 2" w:uiPriority="46"/>
-    <w:lsdException w:name="List Table 2 Accent 2" w:uiPriority="47"/>
-    <w:lsdException w:name="List Table 3 Accent 2" w:uiPriority="48"/>
-    <w:lsdException w:name="List Table 4 Accent 2" w:uiPriority="49"/>
-    <w:lsdException w:name="List Table 5 Dark Accent 2" w:uiPriority="50"/>
-    <w:lsdException w:name="List Table 6 Colorful Accent 2" w:uiPriority="51"/>
-    <w:lsdException w:name="List Table 7 Colorful Accent 2" w:uiPriority="52"/>
-    <w:lsdException w:name="List Table 1 Light Accent 3" w:uiPriority="46"/>
-    <w:lsdException w:name="List Table 2 Accent 3" w:uiPriority="47"/>
-    <w:lsdException w:name="List Table 3 Accent 3" w:uiPriority="48"/>
-    <w:lsdException w:name="List Table 4 Accent 3" w:uiPriority="49"/>
-    <w:lsdException w:name="List Table 5 Dark Accent 3" w:uiPriority="50"/>
-    <w:lsdException w:name="List Table 6 Colorful Accent 3" w:uiPriority="51"/>
-    <w:lsdException w:name="List Table 7 Colorful Accent 3" w:uiPriority="52"/>
-    <w:lsdException w:name="List Table 1 Light Accent 4" w:uiPriority="46"/>
-    <w:lsdException w:name="List Table 2 Accent 4" w:uiPriority="47"/>
-    <w:lsdException w:name="List Table 3 Accent 4" w:uiPriority="48"/>
-    <w:lsdException w:name="List Table 4 Accent 4" w:uiPriority="49"/>
-    <w:lsdException w:name="List Table 5 Dark Accent 4" w:uiPriority="50"/>
-    <w:lsdException w:name="List Table 6 Colorful Accent 4" w:uiPriority="51"/>
-    <w:lsdException w:name="List Table 7 Colorful Accent 4" w:uiPriority="52"/>
-    <w:lsdException w:name="List Table 1 Light Accent 5" w:uiPriority="46"/>
-    <w:lsdException w:name="List Table 2 Accent 5" w:uiPriority="47"/>
-    <w:lsdException w:name="List Table 3 Accent 5" w:uiPriority="48"/>
-    <w:lsdException w:name="List Table 4 Accent 5" w:uiPriority="49"/>
-    <w:lsdException w:name="List Table 5 Dark Accent 5" w:uiPriority="50"/>
-    <w:lsdException w:name="List Table 6 Colorful Accent 5" w:uiPriority="51"/>
-    <w:lsdException w:name="List Table 7 Colorful Accent 5" w:uiPriority="52"/>
-    <w:lsdException w:name="List Table 1 Light Accent 6" w:uiPriority="46"/>
-    <w:lsdException w:name="List Table 2 Accent 6" w:uiPriority="47"/>
-    <w:lsdException w:name="List Table 3 Accent 6" w:uiPriority="48"/>
-    <w:lsdException w:name="List Table 4 Accent 6" w:uiPriority="49"/>
-    <w:lsdException w:name="List Table 5 Dark Accent 6" w:uiPriority="50"/>
-    <w:lsdException w:name="List Table 6 Colorful Accent 6" w:uiPriority="51"/>
-    <w:lsdException w:name="List Table 7 Colorful Accent 6" w:uiPriority="52"/>
+  <w:latentStyles w:defLockedState="0" w:defUIPriority="99" w:defSemiHidden="1" w:defUnhideWhenUsed="1" w:defQFormat="0" w:count="267">
+    <w:lsdException w:name="Normal" w:semiHidden="0" w:uiPriority="0" w:unhideWhenUsed="0" w:qFormat="1"/>
+    <w:lsdException w:name="heading 1" w:semiHidden="0" w:uiPriority="9" w:unhideWhenUsed="0" w:qFormat="1"/>
+    <w:lsdException w:name="heading 2" w:uiPriority="9" w:qFormat="1"/>
+    <w:lsdException w:name="heading 3" w:uiPriority="9" w:qFormat="1"/>
+    <w:lsdException w:name="heading 4" w:uiPriority="9" w:qFormat="1"/>
+    <w:lsdException w:name="heading 5" w:uiPriority="9" w:qFormat="1"/>
+    <w:lsdException w:name="heading 6" w:uiPriority="9" w:qFormat="1"/>
+    <w:lsdException w:name="heading 7" w:uiPriority="9" w:qFormat="1"/>
+    <w:lsdException w:name="heading 8" w:uiPriority="9" w:qFormat="1"/>
+    <w:lsdException w:name="heading 9" w:uiPriority="9" w:qFormat="1"/>
+    <w:lsdException w:name="toc 1" w:uiPriority="39"/>
+    <w:lsdException w:name="toc 2" w:uiPriority="39"/>
+    <w:lsdException w:name="toc 3" w:uiPriority="39"/>
+    <w:lsdException w:name="toc 4" w:uiPriority="39"/>
+    <w:lsdException w:name="toc 5" w:uiPriority="39"/>
+    <w:lsdException w:name="toc 6" w:uiPriority="39"/>
+    <w:lsdException w:name="toc 7" w:uiPriority="39"/>
+    <w:lsdException w:name="toc 8" w:uiPriority="39"/>
+    <w:lsdException w:name="toc 9" w:uiPriority="39"/>
+    <w:lsdException w:name="caption" w:uiPriority="35" w:qFormat="1"/>
+    <w:lsdException w:name="Title" w:semiHidden="0" w:uiPriority="10" w:unhideWhenUsed="0" w:qFormat="1"/>
+    <w:lsdException w:name="Default Paragraph Font" w:uiPriority="1"/>
+    <w:lsdException w:name="Subtitle" w:semiHidden="0" w:uiPriority="11" w:unhideWhenUsed="0" w:qFormat="1"/>
+    <w:lsdException w:name="Strong" w:semiHidden="0" w:uiPriority="22" w:unhideWhenUsed="0" w:qFormat="1"/>
+    <w:lsdException w:name="Emphasis" w:semiHidden="0" w:uiPriority="20" w:unhideWhenUsed="0" w:qFormat="1"/>
+    <w:lsdException w:name="Table Grid" w:semiHidden="0" w:uiPriority="39" w:unhideWhenUsed="0"/>
+    <w:lsdException w:name="Placeholder Text" w:unhideWhenUsed="0"/>
+    <w:lsdException w:name="No Spacing" w:semiHidden="0" w:uiPriority="1" w:unhideWhenUsed="0" w:qFormat="1"/>
+    <w:lsdException w:name="Light Shading" w:semiHidden="0" w:uiPriority="60" w:unhideWhenUsed="0"/>
+    <w:lsdException w:name="Light List" w:semiHidden="0" w:uiPriority="61" w:unhideWhenUsed="0"/>
+    <w:lsdException w:name="Light Grid" w:semiHidden="0" w:uiPriority="62" w:unhideWhenUsed="0"/>
+    <w:lsdException w:name="Medium Shading 1" w:semiHidden="0" w:uiPriority="63" w:unhideWhenUsed="0"/>
+    <w:lsdException w:name="Medium Shading 2" w:semiHidden="0" w:uiPriority="64" w:unhideWhenUsed="0"/>
+    <w:lsdException w:name="Medium List 1" w:semiHidden="0" w:uiPriority="65" w:unhideWhenUsed="0"/>
+    <w:lsdException w:name="Medium List 2" w:semiHidden="0" w:uiPriority="66" w:unhideWhenUsed="0"/>
+    <w:lsdException w:name="Medium Grid 1" w:semiHidden="0" w:uiPriority="67" w:unhideWhenUsed="0"/>
+    <w:lsdException w:name="Medium Grid 2" w:semiHidden="0" w:uiPriority="68" w:unhideWhenUsed="0"/>
+    <w:lsdException w:name="Medium Grid 3" w:semiHidden="0" w:uiPriority="69" w:unhideWhenUsed="0"/>
+    <w:lsdException w:name="Dark List" w:semiHidden="0" w:uiPriority="70" w:unhideWhenUsed="0"/>
+    <w:lsdException w:name="Colorful Shading" w:semiHidden="0" w:uiPriority="71" w:unhideWhenUsed="0"/>
+    <w:lsdException w:name="Colorful List" w:semiHidden="0" w:uiPriority="72" w:unhideWhenUsed="0"/>
+    <w:lsdException w:name="Colorful Grid" w:semiHidden="0" w:uiPriority="73" w:unhideWhenUsed="0"/>
+    <w:lsdException w:name="Light Shading Accent 1" w:semiHidden="0" w:uiPriority="60" w:unhideWhenUsed="0"/>
+    <w:lsdException w:name="Light List Accent 1" w:semiHidden="0" w:uiPriority="61" w:unhideWhenUsed="0"/>
+    <w:lsdException w:name="Light Grid Accent 1" w:semiHidden="0" w:uiPriority="62" w:unhideWhenUsed="0"/>
+    <w:lsdException w:name="Medium Shading 1 Accent 1" w:semiHidden="0" w:uiPriority="63" w:unhideWhenUsed="0"/>
+    <w:lsdException w:name="Medium Shading 2 Accent 1" w:semiHidden="0" w:uiPriority="64" w:unhideWhenUsed="0"/>
+    <w:lsdException w:name="Medium List 1 Accent 1" w:semiHidden="0" w:uiPriority="65" w:unhideWhenUsed="0"/>
+    <w:lsdException w:name="Revision" w:unhideWhenUsed="0"/>
+    <w:lsdException w:name="List Paragraph" w:semiHidden="0" w:uiPriority="34" w:unhideWhenUsed="0" w:qFormat="1"/>
+    <w:lsdException w:name="Quote" w:semiHidden="0" w:uiPriority="29" w:unhideWhenUsed="0" w:qFormat="1"/>
+    <w:lsdException w:name="Intense Quote" w:semiHidden="0" w:uiPriority="30" w:unhideWhenUsed="0" w:qFormat="1"/>
+    <w:lsdException w:name="Medium List 2 Accent 1" w:semiHidden="0" w:uiPriority="66" w:unhideWhenUsed="0"/>
+    <w:lsdException w:name="Medium Grid 1 Accent 1" w:semiHidden="0" w:uiPriority="67" w:unhideWhenUsed="0"/>
+    <w:lsdException w:name="Medium Grid 2 Accent 1" w:semiHidden="0" w:uiPriority="68" w:unhideWhenUsed="0"/>
+    <w:lsdException w:name="Medium Grid 3 Accent 1" w:semiHidden="0" w:uiPriority="69" w:unhideWhenUsed="0"/>
+    <w:lsdException w:name="Dark List Accent 1" w:semiHidden="0" w:uiPriority="70" w:unhideWhenUsed="0"/>
+    <w:lsdException w:name="Colorful Shading Accent 1" w:semiHidden="0" w:uiPriority="71" w:unhideWhenUsed="0"/>
+    <w:lsdException w:name="Colorful List Accent 1" w:semiHidden="0" w:uiPriority="72" w:unhideWhenUsed="0"/>
+    <w:lsdException w:name="Colorful Grid Accent 1" w:semiHidden="0" w:uiPriority="73" w:unhideWhenUsed="0"/>
+    <w:lsdException w:name="Light Shading Accent 2" w:semiHidden="0" w:uiPriority="60" w:unhideWhenUsed="0"/>
+    <w:lsdException w:name="Light List Accent 2" w:semiHidden="0" w:uiPriority="61" w:unhideWhenUsed="0"/>
+    <w:lsdException w:name="Light Grid Accent 2" w:semiHidden="0" w:uiPriority="62" w:unhideWhenUsed="0"/>
+    <w:lsdException w:name="Medium Shading 1 Accent 2" w:semiHidden="0" w:uiPriority="63" w:unhideWhenUsed="0"/>
+    <w:lsdException w:name="Medium Shading 2 Accent 2" w:semiHidden="0" w:uiPriority="64" w:unhideWhenUsed="0"/>
+    <w:lsdException w:name="Medium List 1 Accent 2" w:semiHidden="0" w:uiPriority="65" w:unhideWhenUsed="0"/>
+    <w:lsdException w:name="Medium List 2 Accent 2" w:semiHidden="0" w:uiPriority="66" w:unhideWhenUsed="0"/>
+    <w:lsdException w:name="Medium Grid 1 Accent 2" w:semiHidden="0" w:uiPriority="67" w:unhideWhenUsed="0"/>
+    <w:lsdException w:name="Medium Grid 2 Accent 2" w:semiHidden="0" w:uiPriority="68" w:unhideWhenUsed="0"/>
+    <w:lsdException w:name="Medium Grid 3 Accent 2" w:semiHidden="0" w:uiPriority="69" w:unhideWhenUsed="0"/>
+    <w:lsdException w:name="Dark List Accent 2" w:semiHidden="0" w:uiPriority="70" w:unhideWhenUsed="0"/>
+    <w:lsdException w:name="Colorful Shading Accent 2" w:semiHidden="0" w:uiPriority="71" w:unhideWhenUsed="0"/>
+    <w:lsdException w:name="Colorful List Accent 2" w:semiHidden="0" w:uiPriority="72" w:unhideWhenUsed="0"/>
+    <w:lsdException w:name="Colorful Grid Accent 2" w:semiHidden="0" w:uiPriority="73" w:unhideWhenUsed="0"/>
+    <w:lsdException w:name="Light Shading Accent 3" w:semiHidden="0" w:uiPriority="60" w:unhideWhenUsed="0"/>
+    <w:lsdException w:name="Light List Accent 3" w:semiHidden="0" w:uiPriority="61" w:unhideWhenUsed="0"/>
+    <w:lsdException w:name="Light Grid Accent 3" w:semiHidden="0" w:uiPriority="62" w:unhideWhenUsed="0"/>
+    <w:lsdException w:name="Medium Shading 1 Accent 3" w:semiHidden="0" w:uiPriority="63" w:unhideWhenUsed="0"/>
+    <w:lsdException w:name="Medium Shading 2 Accent 3" w:semiHidden="0" w:uiPriority="64" w:unhideWhenUsed="0"/>
+    <w:lsdException w:name="Medium List 1 Accent 3" w:semiHidden="0" w:uiPriority="65" w:unhideWhenUsed="0"/>
+    <w:lsdException w:name="Medium List 2 Accent 3" w:semiHidden="0" w:uiPriority="66" w:unhideWhenUsed="0"/>
+    <w:lsdException w:name="Medium Grid 1 Accent 3" w:semiHidden="0" w:uiPriority="67" w:unhideWhenUsed="0"/>
+    <w:lsdException w:name="Medium Grid 2 Accent 3" w:semiHidden="0" w:uiPriority="68" w:unhideWhenUsed="0"/>
+    <w:lsdException w:name="Medium Grid 3 Accent 3" w:semiHidden="0" w:uiPriority="69" w:unhideWhenUsed="0"/>
+    <w:lsdException w:name="Dark List Accent 3" w:semiHidden="0" w:uiPriority="70" w:unhideWhenUsed="0"/>
+    <w:lsdException w:name="Colorful Shading Accent 3" w:semiHidden="0" w:uiPriority="71" w:unhideWhenUsed="0"/>
+    <w:lsdException w:name="Colorful List Accent 3" w:semiHidden="0" w:uiPriority="72" w:unhideWhenUsed="0"/>
+    <w:lsdException w:name="Colorful Grid Accent 3" w:semiHidden="0" w:uiPriority="73" w:unhideWhenUsed="0"/>
+    <w:lsdException w:name="Light Shading Accent 4" w:semiHidden="0" w:uiPriority="60" w:unhideWhenUsed="0"/>
+    <w:lsdException w:name="Light List Accent 4" w:semiHidden="0" w:uiPriority="61" w:unhideWhenUsed="0"/>
+    <w:lsdException w:name="Light Grid Accent 4" w:semiHidden="0" w:uiPriority="62" w:unhideWhenUsed="0"/>
+    <w:lsdException w:name="Medium Shading 1 Accent 4" w:semiHidden="0" w:uiPriority="63" w:unhideWhenUsed="0"/>
+    <w:lsdException w:name="Medium Shading 2 Accent 4" w:semiHidden="0" w:uiPriority="64" w:unhideWhenUsed="0"/>
+    <w:lsdException w:name="Medium List 1 Accent 4" w:semiHidden="0" w:uiPriority="65" w:unhideWhenUsed="0"/>
+    <w:lsdException w:name="Medium List 2 Accent 4" w:semiHidden="0" w:uiPriority="66" w:unhideWhenUsed="0"/>
+    <w:lsdException w:name="Medium Grid 1 Accent 4" w:semiHidden="0" w:uiPriority="67" w:unhideWhenUsed="0"/>
+    <w:lsdException w:name="Medium Grid 2 Accent 4" w:semiHidden="0" w:uiPriority="68" w:unhideWhenUsed="0"/>
+    <w:lsdException w:name="Medium Grid 3 Accent 4" w:semiHidden="0" w:uiPriority="69" w:unhideWhenUsed="0"/>
+    <w:lsdException w:name="Dark List Accent 4" w:semiHidden="0" w:uiPriority="70" w:unhideWhenUsed="0"/>
+    <w:lsdException w:name="Colorful Shading Accent 4" w:semiHidden="0" w:uiPriority="71" w:unhideWhenUsed="0"/>
+    <w:lsdException w:name="Colorful List Accent 4" w:semiHidden="0" w:uiPriority="72" w:unhideWhenUsed="0"/>
+    <w:lsdException w:name="Colorful Grid Accent 4" w:semiHidden="0" w:uiPriority="73" w:unhideWhenUsed="0"/>
+    <w:lsdException w:name="Light Shading Accent 5" w:semiHidden="0" w:uiPriority="60" w:unhideWhenUsed="0"/>
+    <w:lsdException w:name="Light List Accent 5" w:semiHidden="0" w:uiPriority="61" w:unhideWhenUsed="0"/>
+    <w:lsdException w:name="Light Grid Accent 5" w:semiHidden="0" w:uiPriority="62" w:unhideWhenUsed="0"/>
+    <w:lsdException w:name="Medium Shading 1 Accent 5" w:semiHidden="0" w:uiPriority="63" w:unhideWhenUsed="0"/>
+    <w:lsdException w:name="Medium Shading 2 Accent 5" w:semiHidden="0" w:uiPriority="64" w:unhideWhenUsed="0"/>
+    <w:lsdException w:name="Medium List 1 Accent 5" w:semiHidden="0" w:uiPriority="65" w:unhideWhenUsed="0"/>
+    <w:lsdException w:name="Medium List 2 Accent 5" w:semiHidden="0" w:uiPriority="66" w:unhideWhenUsed="0"/>
+    <w:lsdException w:name="Medium Grid 1 Accent 5" w:semiHidden="0" w:uiPriority="67" w:unhideWhenUsed="0"/>
+    <w:lsdException w:name="Medium Grid 2 Accent 5" w:semiHidden="0" w:uiPriority="68" w:unhideWhenUsed="0"/>
+    <w:lsdException w:name="Medium Grid 3 Accent 5" w:semiHidden="0" w:uiPriority="69" w:unhideWhenUsed="0"/>
+    <w:lsdException w:name="Dark List Accent 5" w:semiHidden="0" w:uiPriority="70" w:unhideWhenUsed="0"/>
+    <w:lsdException w:name="Colorful Shading Accent 5" w:semiHidden="0" w:uiPriority="71" w:unhideWhenUsed="0"/>
+    <w:lsdException w:name="Colorful List Accent 5" w:semiHidden="0" w:uiPriority="72" w:unhideWhenUsed="0"/>
+    <w:lsdException w:name="Colorful Grid Accent 5" w:semiHidden="0" w:uiPriority="73" w:unhideWhenUsed="0"/>
+    <w:lsdException w:name="Light Shading Accent 6" w:semiHidden="0" w:uiPriority="60" w:unhideWhenUsed="0"/>
+    <w:lsdException w:name="Light List Accent 6" w:semiHidden="0" w:uiPriority="61" w:unhideWhenUsed="0"/>
+    <w:lsdException w:name="Light Grid Accent 6" w:semiHidden="0" w:uiPriority="62" w:unhideWhenUsed="0"/>
+    <w:lsdException w:name="Medium Shading 1 Accent 6" w:semiHidden="0" w:uiPriority="63" w:unhideWhenUsed="0"/>
+    <w:lsdException w:name="Medium Shading 2 Accent 6" w:semiHidden="0" w:uiPriority="64" w:unhideWhenUsed="0"/>
+    <w:lsdException w:name="Medium List 1 Accent 6" w:semiHidden="0" w:uiPriority="65" w:unhideWhenUsed="0"/>
+    <w:lsdException w:name="Medium List 2 Accent 6" w:semiHidden="0" w:uiPriority="66" w:unhideWhenUsed="0"/>
+    <w:lsdException w:name="Medium Grid 1 Accent 6" w:semiHidden="0" w:uiPriority="67" w:unhideWhenUsed="0"/>
+    <w:lsdException w:name="Medium Grid 2 Accent 6" w:semiHidden="0" w:uiPriority="68" w:unhideWhenUsed="0"/>
+    <w:lsdException w:name="Medium Grid 3 Accent 6" w:semiHidden="0" w:uiPriority="69" w:unhideWhenUsed="0"/>
+    <w:lsdException w:name="Dark List Accent 6" w:semiHidden="0" w:uiPriority="70" w:unhideWhenUsed="0"/>
+    <w:lsdException w:name="Colorful Shading Accent 6" w:semiHidden="0" w:uiPriority="71" w:unhideWhenUsed="0"/>
+    <w:lsdException w:name="Colorful List Accent 6" w:semiHidden="0" w:uiPriority="72" w:unhideWhenUsed="0"/>
+    <w:lsdException w:name="Colorful Grid Accent 6" w:semiHidden="0" w:uiPriority="73" w:unhideWhenUsed="0"/>
+    <w:lsdException w:name="Subtle Emphasis" w:semiHidden="0" w:uiPriority="19" w:unhideWhenUsed="0" w:qFormat="1"/>
+    <w:lsdException w:name="Intense Emphasis" w:semiHidden="0" w:uiPriority="21" w:unhideWhenUsed="0" w:qFormat="1"/>
+    <w:lsdException w:name="Subtle Reference" w:semiHidden="0" w:uiPriority="31" w:unhideWhenUsed="0" w:qFormat="1"/>
+    <w:lsdException w:name="Intense Reference" w:semiHidden="0" w:uiPriority="32" w:unhideWhenUsed="0" w:qFormat="1"/>
+    <w:lsdException w:name="Book Title" w:semiHidden="0" w:uiPriority="33" w:unhideWhenUsed="0" w:qFormat="1"/>
+    <w:lsdException w:name="Bibliography" w:uiPriority="37"/>
+    <w:lsdException w:name="TOC Heading" w:uiPriority="39" w:qFormat="1"/>
+  </w:latentStyles>
+  <w:style w:type="paragraph" w:default="1" w:styleId="Normal">
+    <w:name w:val="Normal"/>
+    <w:qFormat/>
+  </w:style>
+  <w:style w:type="character" w:default="1" w:styleId="DefaultParagraphFont">
+    <w:name w:val="Default Paragraph Font"/>
+    <w:uiPriority w:val="1"/>
+    <w:semiHidden/>
+    <w:unhideWhenUsed/>
+  </w:style>
+  <w:style w:type="table" w:default="1" w:styleId="TableNormal">
+    <w:name w:val="Normal Table"/>
+    <w:uiPriority w:val="99"/>
+    <w:semiHidden/>
+    <w:unhideWhenUsed/>
+    <w:tblPr>
+      <w:tblInd w:w="0" w:type="dxa"/>
+      <w:tblCellMar>
+        <w:top w:w="0" w:type="dxa"/>
+        <w:left w:w="108" w:type="dxa"/>
+        <w:bottom w:w="0" w:type="dxa"/>
+        <w:right w:w="108" w:type="dxa"/>
+      </w:tblCellMar>
+    </w:tblPr>
+  </w:style>
+  <w:style w:type="numbering" w:default="1" w:styleId="NoList">
+    <w:name w:val="No List"/>
+    <w:uiPriority w:val="99"/>
+    <w:semiHidden/>
+    <w:unhideWhenUsed/>
+  </w:style>
+</w:styles>
+</file>
+
+<file path=word/stylesWithEffects.xml><?xml version="1.0" encoding="utf-8"?>
+<w:styles xmlns:wpc="http://schemas.microsoft.com/office/word/2010/wordprocessingCanvas" xmlns:mc="http://schemas.openxmlformats.org/markup-compatibility/2006" xmlns:o="urn:schemas-microsoft-com:office:office" xmlns:r="http://schemas.openxmlformats.org/officeDocument/2006/relationships" xmlns:m="http://schemas.openxmlformats.org/officeDocument/2006/math" xmlns:v="urn:schemas-microsoft-com:vml" xmlns:wp14="http://schemas.microsoft.com/office/word/2010/wordprocessingDrawing" xmlns:wp="http://schemas.openxmlformats.org/drawingml/2006/wordprocessingDrawing" xmlns:w10="urn:schemas-microsoft-com:office:word" xmlns:w="http://schemas.openxmlformats.org/wordprocessingml/2006/main" xmlns:w14="http://schemas.microsoft.com/office/word/2010/wordml" xmlns:wpg="http://schemas.microsoft.com/office/word/2010/wordprocessingGroup" xmlns:wpi="http://schemas.microsoft.com/office/word/2010/wordprocessingInk" xmlns:wne="http://schemas.microsoft.com/office/word/2006/wordml" xmlns:wps="http://schemas.microsoft.com/office/word/2010/wordprocessingShape" mc:Ignorable="w14 wp14">
+  <w:docDefaults>
+    <w:rPrDefault>
+      <w:rPr>
+        <w:rFonts w:asciiTheme="minorHAnsi" w:eastAsiaTheme="minorHAnsi" w:hAnsiTheme="minorHAnsi" w:cstheme="minorBidi"/>
+        <w:sz w:val="22"/>
+        <w:szCs w:val="22"/>
+        <w:lang w:val="en-US" w:eastAsia="en-US" w:bidi="ar-SA"/>
+      </w:rPr>
+    </w:rPrDefault>
+    <w:pPrDefault>
+      <w:pPr>
+        <w:spacing w:after="160" w:line="259" w:lineRule="auto"/>
+      </w:pPr>
+    </w:pPrDefault>
+  </w:docDefaults>
+  <w:latentStyles w:defLockedState="0" w:defUIPriority="99" w:defSemiHidden="1" w:defUnhideWhenUsed="1" w:defQFormat="0" w:count="267">
+    <w:lsdException w:name="Normal" w:semiHidden="0" w:uiPriority="0" w:unhideWhenUsed="0" w:qFormat="1"/>
+    <w:lsdException w:name="heading 1" w:semiHidden="0" w:uiPriority="9" w:unhideWhenUsed="0" w:qFormat="1"/>
+    <w:lsdException w:name="heading 2" w:uiPriority="9" w:qFormat="1"/>
+    <w:lsdException w:name="heading 3" w:uiPriority="9" w:qFormat="1"/>
+    <w:lsdException w:name="heading 4" w:uiPriority="9" w:qFormat="1"/>
+    <w:lsdException w:name="heading 5" w:uiPriority="9" w:qFormat="1"/>
+    <w:lsdException w:name="heading 6" w:uiPriority="9" w:qFormat="1"/>
+    <w:lsdException w:name="heading 7" w:uiPriority="9" w:qFormat="1"/>
+    <w:lsdException w:name="heading 8" w:uiPriority="9" w:qFormat="1"/>
+    <w:lsdException w:name="heading 9" w:uiPriority="9" w:qFormat="1"/>
+    <w:lsdException w:name="toc 1" w:uiPriority="39"/>
+    <w:lsdException w:name="toc 2" w:uiPriority="39"/>
+    <w:lsdException w:name="toc 3" w:uiPriority="39"/>
+    <w:lsdException w:name="toc 4" w:uiPriority="39"/>
+    <w:lsdException w:name="toc 5" w:uiPriority="39"/>
+    <w:lsdException w:name="toc 6" w:uiPriority="39"/>
+    <w:lsdException w:name="toc 7" w:uiPriority="39"/>
+    <w:lsdException w:name="toc 8" w:uiPriority="39"/>
+    <w:lsdException w:name="toc 9" w:uiPriority="39"/>
+    <w:lsdException w:name="caption" w:uiPriority="35" w:qFormat="1"/>
+    <w:lsdException w:name="Title" w:semiHidden="0" w:uiPriority="10" w:unhideWhenUsed="0" w:qFormat="1"/>
+    <w:lsdException w:name="Default Paragraph Font" w:uiPriority="1"/>
+    <w:lsdException w:name="Subtitle" w:semiHidden="0" w:uiPriority="11" w:unhideWhenUsed="0" w:qFormat="1"/>
+    <w:lsdException w:name="Strong" w:semiHidden="0" w:uiPriority="22" w:unhideWhenUsed="0" w:qFormat="1"/>
+    <w:lsdException w:name="Emphasis" w:semiHidden="0" w:uiPriority="20" w:unhideWhenUsed="0" w:qFormat="1"/>
+    <w:lsdException w:name="Table Grid" w:semiHidden="0" w:uiPriority="39" w:unhideWhenUsed="0"/>
+    <w:lsdException w:name="Placeholder Text" w:unhideWhenUsed="0"/>
+    <w:lsdException w:name="No Spacing" w:semiHidden="0" w:uiPriority="1" w:unhideWhenUsed="0" w:qFormat="1"/>
+    <w:lsdException w:name="Light Shading" w:semiHidden="0" w:uiPriority="60" w:unhideWhenUsed="0"/>
+    <w:lsdException w:name="Light List" w:semiHidden="0" w:uiPriority="61" w:unhideWhenUsed="0"/>
+    <w:lsdException w:name="Light Grid" w:semiHidden="0" w:uiPriority="62" w:unhideWhenUsed="0"/>
+    <w:lsdException w:name="Medium Shading 1" w:semiHidden="0" w:uiPriority="63" w:unhideWhenUsed="0"/>
+    <w:lsdException w:name="Medium Shading 2" w:semiHidden="0" w:uiPriority="64" w:unhideWhenUsed="0"/>
+    <w:lsdException w:name="Medium List 1" w:semiHidden="0" w:uiPriority="65" w:unhideWhenUsed="0"/>
+    <w:lsdException w:name="Medium List 2" w:semiHidden="0" w:uiPriority="66" w:unhideWhenUsed="0"/>
+    <w:lsdException w:name="Medium Grid 1" w:semiHidden="0" w:uiPriority="67" w:unhideWhenUsed="0"/>
+    <w:lsdException w:name="Medium Grid 2" w:semiHidden="0" w:uiPriority="68" w:unhideWhenUsed="0"/>
+    <w:lsdException w:name="Medium Grid 3" w:semiHidden="0" w:uiPriority="69" w:unhideWhenUsed="0"/>
+    <w:lsdException w:name="Dark List" w:semiHidden="0" w:uiPriority="70" w:unhideWhenUsed="0"/>
+    <w:lsdException w:name="Colorful Shading" w:semiHidden="0" w:uiPriority="71" w:unhideWhenUsed="0"/>
+    <w:lsdException w:name="Colorful List" w:semiHidden="0" w:uiPriority="72" w:unhideWhenUsed="0"/>
+    <w:lsdException w:name="Colorful Grid" w:semiHidden="0" w:uiPriority="73" w:unhideWhenUsed="0"/>
+    <w:lsdException w:name="Light Shading Accent 1" w:semiHidden="0" w:uiPriority="60" w:unhideWhenUsed="0"/>
+    <w:lsdException w:name="Light List Accent 1" w:semiHidden="0" w:uiPriority="61" w:unhideWhenUsed="0"/>
+    <w:lsdException w:name="Light Grid Accent 1" w:semiHidden="0" w:uiPriority="62" w:unhideWhenUsed="0"/>
+    <w:lsdException w:name="Medium Shading 1 Accent 1" w:semiHidden="0" w:uiPriority="63" w:unhideWhenUsed="0"/>
+    <w:lsdException w:name="Medium Shading 2 Accent 1" w:semiHidden="0" w:uiPriority="64" w:unhideWhenUsed="0"/>
+    <w:lsdException w:name="Medium List 1 Accent 1" w:semiHidden="0" w:uiPriority="65" w:unhideWhenUsed="0"/>
+    <w:lsdException w:name="Revision" w:unhideWhenUsed="0"/>
+    <w:lsdException w:name="List Paragraph" w:semiHidden="0" w:uiPriority="34" w:unhideWhenUsed="0" w:qFormat="1"/>
+    <w:lsdException w:name="Quote" w:semiHidden="0" w:uiPriority="29" w:unhideWhenUsed="0" w:qFormat="1"/>
+    <w:lsdException w:name="Intense Quote" w:semiHidden="0" w:uiPriority="30" w:unhideWhenUsed="0" w:qFormat="1"/>
+    <w:lsdException w:name="Medium List 2 Accent 1" w:semiHidden="0" w:uiPriority="66" w:unhideWhenUsed="0"/>
+    <w:lsdException w:name="Medium Grid 1 Accent 1" w:semiHidden="0" w:uiPriority="67" w:unhideWhenUsed="0"/>
+    <w:lsdException w:name="Medium Grid 2 Accent 1" w:semiHidden="0" w:uiPriority="68" w:unhideWhenUsed="0"/>
+    <w:lsdException w:name="Medium Grid 3 Accent 1" w:semiHidden="0" w:uiPriority="69" w:unhideWhenUsed="0"/>
+    <w:lsdException w:name="Dark List Accent 1" w:semiHidden="0" w:uiPriority="70" w:unhideWhenUsed="0"/>
+    <w:lsdException w:name="Colorful Shading Accent 1" w:semiHidden="0" w:uiPriority="71" w:unhideWhenUsed="0"/>
+    <w:lsdException w:name="Colorful List Accent 1" w:semiHidden="0" w:uiPriority="72" w:unhideWhenUsed="0"/>
+    <w:lsdException w:name="Colorful Grid Accent 1" w:semiHidden="0" w:uiPriority="73" w:unhideWhenUsed="0"/>
+    <w:lsdException w:name="Light Shading Accent 2" w:semiHidden="0" w:uiPriority="60" w:unhideWhenUsed="0"/>
+    <w:lsdException w:name="Light List Accent 2" w:semiHidden="0" w:uiPriority="61" w:unhideWhenUsed="0"/>
+    <w:lsdException w:name="Light Grid Accent 2" w:semiHidden="0" w:uiPriority="62" w:unhideWhenUsed="0"/>
+    <w:lsdException w:name="Medium Shading 1 Accent 2" w:semiHidden="0" w:uiPriority="63" w:unhideWhenUsed="0"/>
+    <w:lsdException w:name="Medium Shading 2 Accent 2" w:semiHidden="0" w:uiPriority="64" w:unhideWhenUsed="0"/>
+    <w:lsdException w:name="Medium List 1 Accent 2" w:semiHidden="0" w:uiPriority="65" w:unhideWhenUsed="0"/>
+    <w:lsdException w:name="Medium List 2 Accent 2" w:semiHidden="0" w:uiPriority="66" w:unhideWhenUsed="0"/>
+    <w:lsdException w:name="Medium Grid 1 Accent 2" w:semiHidden="0" w:uiPriority="67" w:unhideWhenUsed="0"/>
+    <w:lsdException w:name="Medium Grid 2 Accent 2" w:semiHidden="0" w:uiPriority="68" w:unhideWhenUsed="0"/>
+    <w:lsdException w:name="Medium Grid 3 Accent 2" w:semiHidden="0" w:uiPriority="69" w:unhideWhenUsed="0"/>
+    <w:lsdException w:name="Dark List Accent 2" w:semiHidden="0" w:uiPriority="70" w:unhideWhenUsed="0"/>
+    <w:lsdException w:name="Colorful Shading Accent 2" w:semiHidden="0" w:uiPriority="71" w:unhideWhenUsed="0"/>
+    <w:lsdException w:name="Colorful List Accent 2" w:semiHidden="0" w:uiPriority="72" w:unhideWhenUsed="0"/>
+    <w:lsdException w:name="Colorful Grid Accent 2" w:semiHidden="0" w:uiPriority="73" w:unhideWhenUsed="0"/>
+    <w:lsdException w:name="Light Shading Accent 3" w:semiHidden="0" w:uiPriority="60" w:unhideWhenUsed="0"/>
+    <w:lsdException w:name="Light List Accent 3" w:semiHidden="0" w:uiPriority="61" w:unhideWhenUsed="0"/>
+    <w:lsdException w:name="Light Grid Accent 3" w:semiHidden="0" w:uiPriority="62" w:unhideWhenUsed="0"/>
+    <w:lsdException w:name="Medium Shading 1 Accent 3" w:semiHidden="0" w:uiPriority="63" w:unhideWhenUsed="0"/>
+    <w:lsdException w:name="Medium Shading 2 Accent 3" w:semiHidden="0" w:uiPriority="64" w:unhideWhenUsed="0"/>
+    <w:lsdException w:name="Medium List 1 Accent 3" w:semiHidden="0" w:uiPriority="65" w:unhideWhenUsed="0"/>
+    <w:lsdException w:name="Medium List 2 Accent 3" w:semiHidden="0" w:uiPriority="66" w:unhideWhenUsed="0"/>
+    <w:lsdException w:name="Medium Grid 1 Accent 3" w:semiHidden="0" w:uiPriority="67" w:unhideWhenUsed="0"/>
+    <w:lsdException w:name="Medium Grid 2 Accent 3" w:semiHidden="0" w:uiPriority="68" w:unhideWhenUsed="0"/>
+    <w:lsdException w:name="Medium Grid 3 Accent 3" w:semiHidden="0" w:uiPriority="69" w:unhideWhenUsed="0"/>
+    <w:lsdException w:name="Dark List Accent 3" w:semiHidden="0" w:uiPriority="70" w:unhideWhenUsed="0"/>
+    <w:lsdException w:name="Colorful Shading Accent 3" w:semiHidden="0" w:uiPriority="71" w:unhideWhenUsed="0"/>
+    <w:lsdException w:name="Colorful List Accent 3" w:semiHidden="0" w:uiPriority="72" w:unhideWhenUsed="0"/>
+    <w:lsdException w:name="Colorful Grid Accent 3" w:semiHidden="0" w:uiPriority="73" w:unhideWhenUsed="0"/>
+    <w:lsdException w:name="Light Shading Accent 4" w:semiHidden="0" w:uiPriority="60" w:unhideWhenUsed="0"/>
+    <w:lsdException w:name="Light List Accent 4" w:semiHidden="0" w:uiPriority="61" w:unhideWhenUsed="0"/>
+    <w:lsdException w:name="Light Grid Accent 4" w:semiHidden="0" w:uiPriority="62" w:unhideWhenUsed="0"/>
+    <w:lsdException w:name="Medium Shading 1 Accent 4" w:semiHidden="0" w:uiPriority="63" w:unhideWhenUsed="0"/>
+    <w:lsdException w:name="Medium Shading 2 Accent 4" w:semiHidden="0" w:uiPriority="64" w:unhideWhenUsed="0"/>
+    <w:lsdException w:name="Medium List 1 Accent 4" w:semiHidden="0" w:uiPriority="65" w:unhideWhenUsed="0"/>
+    <w:lsdException w:name="Medium List 2 Accent 4" w:semiHidden="0" w:uiPriority="66" w:unhideWhenUsed="0"/>
+    <w:lsdException w:name="Medium Grid 1 Accent 4" w:semiHidden="0" w:uiPriority="67" w:unhideWhenUsed="0"/>
+    <w:lsdException w:name="Medium Grid 2 Accent 4" w:semiHidden="0" w:uiPriority="68" w:unhideWhenUsed="0"/>
+    <w:lsdException w:name="Medium Grid 3 Accent 4" w:semiHidden="0" w:uiPriority="69" w:unhideWhenUsed="0"/>
+    <w:lsdException w:name="Dark List Accent 4" w:semiHidden="0" w:uiPriority="70" w:unhideWhenUsed="0"/>
+    <w:lsdException w:name="Colorful Shading Accent 4" w:semiHidden="0" w:uiPriority="71" w:unhideWhenUsed="0"/>
+    <w:lsdException w:name="Colorful List Accent 4" w:semiHidden="0" w:uiPriority="72" w:unhideWhenUsed="0"/>
+    <w:lsdException w:name="Colorful Grid Accent 4" w:semiHidden="0" w:uiPriority="73" w:unhideWhenUsed="0"/>
+    <w:lsdException w:name="Light Shading Accent 5" w:semiHidden="0" w:uiPriority="60" w:unhideWhenUsed="0"/>
+    <w:lsdException w:name="Light List Accent 5" w:semiHidden="0" w:uiPriority="61" w:unhideWhenUsed="0"/>
+    <w:lsdException w:name="Light Grid Accent 5" w:semiHidden="0" w:uiPriority="62" w:unhideWhenUsed="0"/>
+    <w:lsdException w:name="Medium Shading 1 Accent 5" w:semiHidden="0" w:uiPriority="63" w:unhideWhenUsed="0"/>
+    <w:lsdException w:name="Medium Shading 2 Accent 5" w:semiHidden="0" w:uiPriority="64" w:unhideWhenUsed="0"/>
+    <w:lsdException w:name="Medium List 1 Accent 5" w:semiHidden="0" w:uiPriority="65" w:unhideWhenUsed="0"/>
+    <w:lsdException w:name="Medium List 2 Accent 5" w:semiHidden="0" w:uiPriority="66" w:unhideWhenUsed="0"/>
+    <w:lsdException w:name="Medium Grid 1 Accent 5" w:semiHidden="0" w:uiPriority="67" w:unhideWhenUsed="0"/>
+    <w:lsdException w:name="Medium Grid 2 Accent 5" w:semiHidden="0" w:uiPriority="68" w:unhideWhenUsed="0"/>
+    <w:lsdException w:name="Medium Grid 3 Accent 5" w:semiHidden="0" w:uiPriority="69" w:unhideWhenUsed="0"/>
+    <w:lsdException w:name="Dark List Accent 5" w:semiHidden="0" w:uiPriority="70" w:unhideWhenUsed="0"/>
+    <w:lsdException w:name="Colorful Shading Accent 5" w:semiHidden="0" w:uiPriority="71" w:unhideWhenUsed="0"/>
+    <w:lsdException w:name="Colorful List Accent 5" w:semiHidden="0" w:uiPriority="72" w:unhideWhenUsed="0"/>
+    <w:lsdException w:name="Colorful Grid Accent 5" w:semiHidden="0" w:uiPriority="73" w:unhideWhenUsed="0"/>
+    <w:lsdException w:name="Light Shading Accent 6" w:semiHidden="0" w:uiPriority="60" w:unhideWhenUsed="0"/>
+    <w:lsdException w:name="Light List Accent 6" w:semiHidden="0" w:uiPriority="61" w:unhideWhenUsed="0"/>
+    <w:lsdException w:name="Light Grid Accent 6" w:semiHidden="0" w:uiPriority="62" w:unhideWhenUsed="0"/>
+    <w:lsdException w:name="Medium Shading 1 Accent 6" w:semiHidden="0" w:uiPriority="63" w:unhideWhenUsed="0"/>
+    <w:lsdException w:name="Medium Shading 2 Accent 6" w:semiHidden="0" w:uiPriority="64" w:unhideWhenUsed="0"/>
+    <w:lsdException w:name="Medium List 1 Accent 6" w:semiHidden="0" w:uiPriority="65" w:unhideWhenUsed="0"/>
+    <w:lsdException w:name="Medium List 2 Accent 6" w:semiHidden="0" w:uiPriority="66" w:unhideWhenUsed="0"/>
+    <w:lsdException w:name="Medium Grid 1 Accent 6" w:semiHidden="0" w:uiPriority="67" w:unhideWhenUsed="0"/>
+    <w:lsdException w:name="Medium Grid 2 Accent 6" w:semiHidden="0" w:uiPriority="68" w:unhideWhenUsed="0"/>
+    <w:lsdException w:name="Medium Grid 3 Accent 6" w:semiHidden="0" w:uiPriority="69" w:unhideWhenUsed="0"/>
+    <w:lsdException w:name="Dark List Accent 6" w:semiHidden="0" w:uiPriority="70" w:unhideWhenUsed="0"/>
+    <w:lsdException w:name="Colorful Shading Accent 6" w:semiHidden="0" w:uiPriority="71" w:unhideWhenUsed="0"/>
+    <w:lsdException w:name="Colorful List Accent 6" w:semiHidden="0" w:uiPriority="72" w:unhideWhenUsed="0"/>
+    <w:lsdException w:name="Colorful Grid Accent 6" w:semiHidden="0" w:uiPriority="73" w:unhideWhenUsed="0"/>
+    <w:lsdException w:name="Subtle Emphasis" w:semiHidden="0" w:uiPriority="19" w:unhideWhenUsed="0" w:qFormat="1"/>
+    <w:lsdException w:name="Intense Emphasis" w:semiHidden="0" w:uiPriority="21" w:unhideWhenUsed="0" w:qFormat="1"/>
+    <w:lsdException w:name="Subtle Reference" w:semiHidden="0" w:uiPriority="31" w:unhideWhenUsed="0" w:qFormat="1"/>
+    <w:lsdException w:name="Intense Reference" w:semiHidden="0" w:uiPriority="32" w:unhideWhenUsed="0" w:qFormat="1"/>
+    <w:lsdException w:name="Book Title" w:semiHidden="0" w:uiPriority="33" w:unhideWhenUsed="0" w:qFormat="1"/>
+    <w:lsdException w:name="Bibliography" w:uiPriority="37"/>
+    <w:lsdException w:name="TOC Heading" w:uiPriority="39" w:qFormat="1"/>
   </w:latentStyles>
   <w:style w:type="paragraph" w:default="1" w:styleId="Normal">
     <w:name w:val="Normal"/>
@@ -1339,7 +1748,7 @@
   <a:extraClrSchemeLst/>
   <a:extLst>
     <a:ext uri="{05A4C25C-085E-4340-85A3-A5531E510DB2}">
-      <thm15:themeFamily xmlns:thm15="http://schemas.microsoft.com/office/thememl/2012/main" name="Office Theme" id="{62F939B6-93AF-4DB8-9C6B-D6C7DFDC589F}" vid="{4A3C46E8-61CC-4603-A589-7422A47A8E4A}"/>
+      <thm15:themeFamily xmlns:thm15="http://schemas.microsoft.com/office/thememl/2012/main" xmlns="" name="Office Theme" id="{62F939B6-93AF-4DB8-9C6B-D6C7DFDC589F}" vid="{4A3C46E8-61CC-4603-A589-7422A47A8E4A}"/>
     </a:ext>
   </a:extLst>
 </a:theme>

</xml_diff>